<commit_message>
Added content to documentation
</commit_message>
<xml_diff>
--- a/DSAPracticalAssignment_GROUP-S.docx
+++ b/DSAPracticalAssignment_GROUP-S.docx
@@ -823,34 +823,24 @@
                 <w:rFonts w:ascii="Cambria" w:eastAsia="Arial Unicode MS" w:hAnsi="Cambria" w:cs="Arial Unicode MS"/>
               </w:rPr>
             </w:pPr>
-            <w:proofErr w:type="spellStart"/>
             <w:r>
               <w:rPr>
                 <w:rFonts w:ascii="Cambria" w:eastAsia="Arial Unicode MS" w:hAnsi="Cambria" w:cs="Arial Unicode MS"/>
               </w:rPr>
-              <w:t>Seanice</w:t>
-            </w:r>
-            <w:proofErr w:type="spellEnd"/>
+              <w:t xml:space="preserve">Seanice </w:t>
+            </w:r>
             <w:r>
               <w:rPr>
                 <w:rFonts w:ascii="Cambria" w:eastAsia="Arial Unicode MS" w:hAnsi="Cambria" w:cs="Arial Unicode MS"/>
               </w:rPr>
-              <w:t xml:space="preserve"> </w:t>
-            </w:r>
-            <w:proofErr w:type="spellStart"/>
+              <w:t>N</w:t>
+            </w:r>
             <w:r>
               <w:rPr>
                 <w:rFonts w:ascii="Cambria" w:eastAsia="Arial Unicode MS" w:hAnsi="Cambria" w:cs="Arial Unicode MS"/>
               </w:rPr>
-              <w:t>N</w:t>
-            </w:r>
-            <w:r>
-              <w:rPr>
-                <w:rFonts w:ascii="Cambria" w:eastAsia="Arial Unicode MS" w:hAnsi="Cambria" w:cs="Arial Unicode MS"/>
-              </w:rPr>
               <w:t>abasirye</w:t>
             </w:r>
-            <w:proofErr w:type="spellEnd"/>
           </w:p>
           <w:p>
             <w:pPr>
@@ -1126,16 +1116,8 @@
               <w:rPr>
                 <w:rFonts w:ascii="Cambria" w:eastAsia="Arial Unicode MS" w:hAnsi="Cambria" w:cs="Arial Unicode MS"/>
               </w:rPr>
-              <w:t xml:space="preserve">Jonah </w:t>
-            </w:r>
-            <w:proofErr w:type="spellStart"/>
-            <w:r>
-              <w:rPr>
-                <w:rFonts w:ascii="Cambria" w:eastAsia="Arial Unicode MS" w:hAnsi="Cambria" w:cs="Arial Unicode MS"/>
-              </w:rPr>
-              <w:t>Akandwanaho</w:t>
-            </w:r>
-            <w:proofErr w:type="spellEnd"/>
+              <w:t>Jonah Akandwanaho</w:t>
+            </w:r>
           </w:p>
           <w:p>
             <w:pPr>
@@ -1320,6 +1302,12 @@
                 <w:rFonts w:ascii="Cambria" w:eastAsia="Arial Unicode MS" w:hAnsi="Cambria" w:cs="Arial Unicode MS"/>
               </w:rPr>
             </w:pPr>
+            <w:r>
+              <w:rPr>
+                <w:rFonts w:ascii="Cambria" w:eastAsia="Arial Unicode MS" w:hAnsi="Cambria" w:cs="Arial Unicode MS"/>
+              </w:rPr>
+              <w:t>Isaac</w:t>
+            </w:r>
           </w:p>
         </w:tc>
         <w:tc>
@@ -1624,27 +1612,7 @@
           <w:sz w:val="28"/>
           <w:szCs w:val="28"/>
         </w:rPr>
-        <w:t>[</w:t>
-      </w:r>
-      <w:proofErr w:type="spellStart"/>
-      <w:r>
-        <w:rPr>
-          <w:b/>
-          <w:bCs/>
-          <w:sz w:val="28"/>
-          <w:szCs w:val="28"/>
-        </w:rPr>
-        <w:t>i</w:t>
-      </w:r>
-      <w:proofErr w:type="spellEnd"/>
-      <w:r>
-        <w:rPr>
-          <w:b/>
-          <w:bCs/>
-          <w:sz w:val="28"/>
-          <w:szCs w:val="28"/>
-        </w:rPr>
-        <w:t>][j]</w:t>
+        <w:t>[i][j]</w:t>
       </w:r>
       <w:r>
         <w:rPr>
@@ -1668,23 +1636,7 @@
           <w:sz w:val="28"/>
           <w:szCs w:val="28"/>
         </w:rPr>
-        <w:t xml:space="preserve"> which means “Infinite distance” or “no connection between the cities” where </w:t>
-      </w:r>
-      <w:proofErr w:type="spellStart"/>
-      <w:r>
-        <w:rPr>
-          <w:sz w:val="28"/>
-          <w:szCs w:val="28"/>
-        </w:rPr>
-        <w:t>i</w:t>
-      </w:r>
-      <w:proofErr w:type="spellEnd"/>
-      <w:r>
-        <w:rPr>
-          <w:sz w:val="28"/>
-          <w:szCs w:val="28"/>
-        </w:rPr>
-        <w:t xml:space="preserve"> and j are cities. Furthermore, since the graph is undirected (there can be a route to and from, two cities i.e., from city 1 to city 2 &amp; 2</w:t>
+        <w:t xml:space="preserve"> which means “Infinite distance” or “no connection between the cities” where i and j are cities. Furthermore, since the graph is undirected (there can be a route to and from, two cities i.e., from city 1 to city 2 &amp; 2</w:t>
       </w:r>
       <w:r>
         <w:rPr>
@@ -1716,9 +1668,15 @@
           <w:sz w:val="28"/>
           <w:szCs w:val="28"/>
         </w:rPr>
-        <w:t>[</w:t>
-      </w:r>
-      <w:proofErr w:type="spellStart"/>
+        <w:t>[i][j]</w:t>
+      </w:r>
+      <w:r>
+        <w:rPr>
+          <w:sz w:val="28"/>
+          <w:szCs w:val="28"/>
+        </w:rPr>
+        <w:t xml:space="preserve"> = </w:t>
+      </w:r>
       <w:r>
         <w:rPr>
           <w:b/>
@@ -1726,9 +1684,29 @@
           <w:sz w:val="28"/>
           <w:szCs w:val="28"/>
         </w:rPr>
-        <w:t>i</w:t>
-      </w:r>
-      <w:proofErr w:type="spellEnd"/>
+        <w:t>matrix[j][i]</w:t>
+      </w:r>
+      <w:r>
+        <w:rPr>
+          <w:sz w:val="28"/>
+          <w:szCs w:val="28"/>
+        </w:rPr>
+        <w:t xml:space="preserve">). </w:t>
+      </w:r>
+      <w:r>
+        <w:rPr>
+          <w:sz w:val="28"/>
+          <w:szCs w:val="28"/>
+        </w:rPr>
+        <w:t>With diagonal elements set to</w:t>
+      </w:r>
+      <w:r>
+        <w:rPr>
+          <w:sz w:val="28"/>
+          <w:szCs w:val="28"/>
+        </w:rPr>
+        <w:t xml:space="preserve"> </w:t>
+      </w:r>
       <w:r>
         <w:rPr>
           <w:b/>
@@ -1736,90 +1714,15 @@
           <w:sz w:val="28"/>
           <w:szCs w:val="28"/>
         </w:rPr>
-        <w:t>][j]</w:t>
+        <w:t>zero (0)</w:t>
       </w:r>
       <w:r>
         <w:rPr>
           <w:sz w:val="28"/>
           <w:szCs w:val="28"/>
         </w:rPr>
-        <w:t xml:space="preserve"> = </w:t>
-      </w:r>
-      <w:r>
-        <w:rPr>
-          <w:b/>
-          <w:bCs/>
-          <w:sz w:val="28"/>
-          <w:szCs w:val="28"/>
-        </w:rPr>
-        <w:t>matrix[j][</w:t>
-      </w:r>
-      <w:proofErr w:type="spellStart"/>
-      <w:r>
-        <w:rPr>
-          <w:b/>
-          <w:bCs/>
-          <w:sz w:val="28"/>
-          <w:szCs w:val="28"/>
-        </w:rPr>
-        <w:t>i</w:t>
-      </w:r>
-      <w:proofErr w:type="spellEnd"/>
-      <w:r>
-        <w:rPr>
-          <w:b/>
-          <w:bCs/>
-          <w:sz w:val="28"/>
-          <w:szCs w:val="28"/>
-        </w:rPr>
-        <w:t>]</w:t>
-      </w:r>
-      <w:r>
-        <w:rPr>
-          <w:sz w:val="28"/>
-          <w:szCs w:val="28"/>
-        </w:rPr>
-        <w:t xml:space="preserve">). </w:t>
-      </w:r>
-      <w:r>
-        <w:rPr>
-          <w:sz w:val="28"/>
-          <w:szCs w:val="28"/>
-        </w:rPr>
-        <w:t>With diagonal elements set to</w:t>
-      </w:r>
-      <w:r>
-        <w:rPr>
-          <w:sz w:val="28"/>
-          <w:szCs w:val="28"/>
-        </w:rPr>
-        <w:t xml:space="preserve"> </w:t>
-      </w:r>
-      <w:r>
-        <w:rPr>
-          <w:b/>
-          <w:bCs/>
-          <w:sz w:val="28"/>
-          <w:szCs w:val="28"/>
-        </w:rPr>
-        <w:t>zero (0)</w:t>
-      </w:r>
-      <w:r>
-        <w:rPr>
-          <w:sz w:val="28"/>
-          <w:szCs w:val="28"/>
-        </w:rPr>
-        <w:t xml:space="preserve">. This representation allows efficient loom </w:t>
-      </w:r>
-      <w:proofErr w:type="spellStart"/>
-      <w:r>
-        <w:rPr>
-          <w:sz w:val="28"/>
-          <w:szCs w:val="28"/>
-        </w:rPr>
-        <w:t>uo</w:t>
-      </w:r>
-      <w:proofErr w:type="spellEnd"/>
+        <w:t>. This representation allows efficient loom uo</w:t>
+      </w:r>
       <w:r>
         <w:rPr>
           <w:sz w:val="28"/>
@@ -2629,11 +2532,10 @@
             </w:pPr>
             <w:r>
               <w:rPr>
-                <w:rFonts w:cstheme="minorHAnsi"/>
-                <w:sz w:val="28"/>
-                <w:szCs w:val="28"/>
-              </w:rPr>
-              <w:t>∞</w:t>
+                <w:sz w:val="28"/>
+                <w:szCs w:val="28"/>
+              </w:rPr>
+              <w:t>9</w:t>
             </w:r>
           </w:p>
         </w:tc>
@@ -2784,11 +2686,10 @@
             </w:pPr>
             <w:r>
               <w:rPr>
-                <w:rFonts w:cstheme="minorHAnsi"/>
-                <w:sz w:val="28"/>
-                <w:szCs w:val="28"/>
-              </w:rPr>
-              <w:t>∞</w:t>
+                <w:sz w:val="28"/>
+                <w:szCs w:val="28"/>
+              </w:rPr>
+              <w:t>10</w:t>
             </w:r>
           </w:p>
         </w:tc>
@@ -2965,7 +2866,7 @@
                 <w:sz w:val="28"/>
                 <w:szCs w:val="28"/>
               </w:rPr>
-              <w:t>10</w:t>
+              <w:t>6</w:t>
             </w:r>
           </w:p>
         </w:tc>
@@ -3097,11 +2998,10 @@
             </w:pPr>
             <w:r>
               <w:rPr>
-                <w:rFonts w:cstheme="minorHAnsi"/>
-                <w:sz w:val="28"/>
-                <w:szCs w:val="28"/>
-              </w:rPr>
-              <w:t>∞</w:t>
+                <w:sz w:val="28"/>
+                <w:szCs w:val="28"/>
+              </w:rPr>
+              <w:t>10</w:t>
             </w:r>
           </w:p>
         </w:tc>
@@ -3122,7 +3022,7 @@
                 <w:sz w:val="28"/>
                 <w:szCs w:val="28"/>
               </w:rPr>
-              <w:t>10</w:t>
+              <w:t>6</w:t>
             </w:r>
           </w:p>
         </w:tc>
@@ -3252,11 +3152,10 @@
             </w:pPr>
             <w:r>
               <w:rPr>
-                <w:rFonts w:cstheme="minorHAnsi"/>
-                <w:sz w:val="28"/>
-                <w:szCs w:val="28"/>
-              </w:rPr>
-              <w:t>∞</w:t>
+                <w:sz w:val="28"/>
+                <w:szCs w:val="28"/>
+              </w:rPr>
+              <w:t>9</w:t>
             </w:r>
           </w:p>
         </w:tc>
@@ -3374,6 +3273,13 @@
           <w:szCs w:val="28"/>
         </w:rPr>
       </w:pPr>
+      <w:r>
+        <w:rPr>
+          <w:sz w:val="28"/>
+          <w:szCs w:val="28"/>
+        </w:rPr>
+        <w:t xml:space="preserve"> </w:t>
+      </w:r>
     </w:p>
     <w:p>
       <w:pPr>

</xml_diff>

<commit_message>
Added content to Report
</commit_message>
<xml_diff>
--- a/DSAPracticalAssignment_GROUP-S.docx
+++ b/DSAPracticalAssignment_GROUP-S.docx
@@ -13,7 +13,19 @@
         <w:rPr>
           <w:rFonts w:ascii="Cambria" w:hAnsi="Cambria"/>
         </w:rPr>
-        <w:t>Draft Version:  0.0</w:t>
+        <w:t>Assignment</w:t>
+      </w:r>
+      <w:r>
+        <w:rPr>
+          <w:rFonts w:ascii="Cambria" w:hAnsi="Cambria"/>
+        </w:rPr>
+        <w:t xml:space="preserve">:  </w:t>
+      </w:r>
+      <w:r>
+        <w:rPr>
+          <w:rFonts w:ascii="Cambria" w:hAnsi="Cambria"/>
+        </w:rPr>
+        <w:t>TSP</w:t>
       </w:r>
     </w:p>
     <w:p>
@@ -150,25 +162,9 @@
       <w:r>
         <w:rPr>
           <w:rFonts w:ascii="Cambria" w:hAnsi="Cambria"/>
-          <w:b/>
-          <w:bCs/>
-          <w:sz w:val="32"/>
-          <w:szCs w:val="32"/>
-        </w:rPr>
-        <w:t>AN ACADEMIC ISSSUE TRACKING SYSTEM (AITS):</w:t>
-      </w:r>
-    </w:p>
-    <w:p>
-      <w:pPr>
-        <w:tabs>
-          <w:tab w:val="left" w:pos="3285"/>
-        </w:tabs>
-        <w:rPr>
-          <w:rFonts w:ascii="Cambria" w:hAnsi="Cambria"/>
-          <w:sz w:val="32"/>
-          <w:szCs w:val="32"/>
-        </w:rPr>
-      </w:pPr>
+        </w:rPr>
+        <w:t xml:space="preserve">                 </w:t>
+      </w:r>
       <w:r>
         <w:rPr>
           <w:rFonts w:ascii="Cambria" w:hAnsi="Cambria"/>
@@ -177,66 +173,9 @@
           <w:sz w:val="32"/>
           <w:szCs w:val="32"/>
         </w:rPr>
-        <w:t xml:space="preserve">                                    </w:t>
-      </w:r>
-      <w:r>
-        <w:rPr>
-          <w:rFonts w:ascii="Cambria" w:hAnsi="Cambria"/>
-          <w:sz w:val="32"/>
-          <w:szCs w:val="32"/>
-        </w:rPr>
-        <w:t>Case Study: MAKERERE UNIVERSITY</w:t>
-      </w:r>
-    </w:p>
-    <w:p>
-      <w:pPr>
-        <w:tabs>
-          <w:tab w:val="left" w:pos="3285"/>
-        </w:tabs>
-        <w:rPr>
-          <w:rFonts w:ascii="Cambria" w:hAnsi="Cambria"/>
-          <w:sz w:val="32"/>
-          <w:szCs w:val="32"/>
-        </w:rPr>
-      </w:pPr>
-      <w:r>
-        <w:rPr>
-          <w:rFonts w:ascii="Cambria" w:hAnsi="Cambria"/>
-          <w:sz w:val="32"/>
-          <w:szCs w:val="32"/>
-        </w:rPr>
-        <w:t xml:space="preserve">                                                  </w:t>
-      </w:r>
-      <w:r>
-        <w:rPr>
-          <w:rFonts w:ascii="Cambria" w:hAnsi="Cambria"/>
-          <w:sz w:val="32"/>
-          <w:szCs w:val="32"/>
-        </w:rPr>
-        <w:t xml:space="preserve">      </w:t>
-      </w:r>
-      <w:r>
-        <w:rPr>
-          <w:rFonts w:ascii="Cambria" w:hAnsi="Cambria"/>
-          <w:sz w:val="32"/>
-          <w:szCs w:val="32"/>
-        </w:rPr>
-        <w:t xml:space="preserve">         </w:t>
-      </w:r>
-      <w:r>
-        <w:rPr>
-          <w:rFonts w:ascii="Cambria" w:hAnsi="Cambria"/>
-          <w:sz w:val="32"/>
-          <w:szCs w:val="32"/>
-        </w:rPr>
-        <w:t>By:</w:t>
-      </w:r>
-    </w:p>
-    <w:p>
-      <w:pPr>
-        <w:tabs>
-          <w:tab w:val="left" w:pos="3285"/>
-        </w:tabs>
+        <w:t>TRAVEL SALESMAN PROBLEM</w:t>
+      </w:r>
+      <w:r>
         <w:rPr>
           <w:rFonts w:ascii="Cambria" w:hAnsi="Cambria"/>
           <w:b/>
@@ -244,14 +183,7 @@
           <w:sz w:val="32"/>
           <w:szCs w:val="32"/>
         </w:rPr>
-      </w:pPr>
-      <w:r>
-        <w:rPr>
-          <w:rFonts w:ascii="Cambria" w:hAnsi="Cambria"/>
-          <w:sz w:val="32"/>
-          <w:szCs w:val="32"/>
-        </w:rPr>
-        <w:t xml:space="preserve">                                                        </w:t>
+        <w:t xml:space="preserve"> REPORT</w:t>
       </w:r>
       <w:r>
         <w:rPr>
@@ -261,9 +193,14 @@
           <w:sz w:val="32"/>
           <w:szCs w:val="32"/>
         </w:rPr>
-        <w:t>GROUP_</w:t>
-      </w:r>
-      <w:r>
+        <w:t xml:space="preserve"> (TSP):</w:t>
+      </w:r>
+    </w:p>
+    <w:p>
+      <w:pPr>
+        <w:tabs>
+          <w:tab w:val="left" w:pos="3285"/>
+        </w:tabs>
         <w:rPr>
           <w:rFonts w:ascii="Cambria" w:hAnsi="Cambria"/>
           <w:b/>
@@ -271,114 +208,8 @@
           <w:sz w:val="32"/>
           <w:szCs w:val="32"/>
         </w:rPr>
-        <w:t>S</w:t>
-      </w:r>
-    </w:p>
-    <w:p>
-      <w:pPr>
-        <w:rPr>
-          <w:rFonts w:ascii="Cambria" w:hAnsi="Cambria"/>
-        </w:rPr>
-      </w:pPr>
-    </w:p>
-    <w:p>
-      <w:pPr>
-        <w:jc w:val="center"/>
-        <w:rPr>
-          <w:rFonts w:ascii="Cambria" w:hAnsi="Cambria"/>
-          <w:sz w:val="24"/>
-          <w:szCs w:val="24"/>
-        </w:rPr>
-      </w:pPr>
-      <w:r>
-        <w:rPr>
-          <w:rFonts w:ascii="Cambria" w:hAnsi="Cambria"/>
-          <w:sz w:val="24"/>
-          <w:szCs w:val="24"/>
-        </w:rPr>
-        <w:t>COLLEGE OF COMPUTING AND INFORMATION SCIENCES</w:t>
-      </w:r>
-    </w:p>
-    <w:p>
-      <w:pPr>
-        <w:jc w:val="center"/>
-        <w:rPr>
-          <w:rFonts w:ascii="Cambria" w:hAnsi="Cambria"/>
-          <w:sz w:val="24"/>
-          <w:szCs w:val="24"/>
-        </w:rPr>
-      </w:pPr>
-      <w:r>
-        <w:rPr>
-          <w:rFonts w:ascii="Cambria" w:hAnsi="Cambria"/>
-          <w:sz w:val="24"/>
-          <w:szCs w:val="24"/>
-        </w:rPr>
-        <w:t>SCHOOL OF COMPUTING AND INFORMATICS TECHNOL</w:t>
-      </w:r>
-      <w:r>
-        <w:rPr>
-          <w:rFonts w:ascii="Cambria" w:hAnsi="Cambria"/>
-          <w:sz w:val="24"/>
-          <w:szCs w:val="24"/>
-        </w:rPr>
-        <w:t>Y</w:t>
-      </w:r>
-    </w:p>
-    <w:p>
-      <w:pPr>
-        <w:jc w:val="center"/>
-        <w:rPr>
-          <w:rFonts w:ascii="Cambria" w:hAnsi="Cambria"/>
-          <w:sz w:val="24"/>
-          <w:szCs w:val="24"/>
-        </w:rPr>
-      </w:pPr>
-      <w:r>
-        <w:rPr>
-          <w:rFonts w:ascii="Cambria" w:hAnsi="Cambria"/>
-          <w:sz w:val="24"/>
-          <w:szCs w:val="24"/>
-        </w:rPr>
-        <w:t>DEPARTMENT OF COMPUTER SCIENCE</w:t>
-      </w:r>
-    </w:p>
-    <w:p>
-      <w:pPr>
-        <w:jc w:val="center"/>
-        <w:rPr>
-          <w:rFonts w:ascii="Cambria" w:hAnsi="Cambria"/>
-          <w:sz w:val="24"/>
-          <w:szCs w:val="24"/>
-        </w:rPr>
-      </w:pPr>
-      <w:r>
-        <w:rPr>
-          <w:rFonts w:ascii="Cambria" w:hAnsi="Cambria"/>
-          <w:sz w:val="24"/>
-          <w:szCs w:val="24"/>
-        </w:rPr>
-        <w:t>BACHELOR OF SCIENCE IN COMPUTER SCIENCE (</w:t>
-      </w:r>
-      <w:r>
-        <w:rPr>
-          <w:rFonts w:ascii="Cambria" w:hAnsi="Cambria"/>
-          <w:sz w:val="24"/>
-          <w:szCs w:val="24"/>
-        </w:rPr>
-        <w:t>Year One</w:t>
-      </w:r>
-      <w:r>
-        <w:rPr>
-          <w:rFonts w:ascii="Cambria" w:hAnsi="Cambria"/>
-          <w:sz w:val="24"/>
-          <w:szCs w:val="24"/>
-        </w:rPr>
-        <w:t>)</w:t>
-      </w:r>
-    </w:p>
-    <w:p>
-      <w:pPr>
+      </w:pPr>
+      <w:r>
         <w:rPr>
           <w:rFonts w:ascii="Cambria" w:hAnsi="Cambria"/>
           <w:b/>
@@ -386,47 +217,20 @@
           <w:sz w:val="32"/>
           <w:szCs w:val="32"/>
         </w:rPr>
-      </w:pPr>
-      <w:r>
+        <w:t xml:space="preserve">                              (Using Classical &amp; SOM-Based Methods)</w:t>
+      </w:r>
+    </w:p>
+    <w:p>
+      <w:pPr>
+        <w:tabs>
+          <w:tab w:val="left" w:pos="3285"/>
+        </w:tabs>
         <w:rPr>
           <w:rFonts w:ascii="Cambria" w:hAnsi="Cambria"/>
           <w:sz w:val="32"/>
           <w:szCs w:val="32"/>
         </w:rPr>
-        <w:t>(CSC: 120</w:t>
-      </w:r>
-      <w:r>
-        <w:rPr>
-          <w:rFonts w:ascii="Cambria" w:hAnsi="Cambria"/>
-          <w:sz w:val="32"/>
-          <w:szCs w:val="32"/>
-        </w:rPr>
-        <w:t>4</w:t>
-      </w:r>
-      <w:r>
-        <w:rPr>
-          <w:rFonts w:ascii="Cambria" w:hAnsi="Cambria"/>
-          <w:sz w:val="32"/>
-          <w:szCs w:val="32"/>
-        </w:rPr>
-        <w:t>)</w:t>
-      </w:r>
-      <w:r>
-        <w:rPr>
-          <w:rFonts w:ascii="Cambria" w:hAnsi="Cambria"/>
-          <w:sz w:val="32"/>
-          <w:szCs w:val="32"/>
-        </w:rPr>
-        <w:t xml:space="preserve">. </w:t>
-      </w:r>
-      <w:r>
-        <w:rPr>
-          <w:rFonts w:ascii="Cambria" w:hAnsi="Cambria"/>
-          <w:sz w:val="32"/>
-          <w:szCs w:val="32"/>
-        </w:rPr>
-        <w:t xml:space="preserve">Data Structures &amp; Algorithms Assignment of </w:t>
-      </w:r>
+      </w:pPr>
       <w:r>
         <w:rPr>
           <w:rFonts w:ascii="Cambria" w:hAnsi="Cambria"/>
@@ -435,7 +239,15 @@
           <w:sz w:val="32"/>
           <w:szCs w:val="32"/>
         </w:rPr>
-        <w:t xml:space="preserve">Travel Salesman Problem (TSP) Using </w:t>
+        <w:t xml:space="preserve">                        </w:t>
+      </w:r>
+      <w:r>
+        <w:rPr>
+          <w:rFonts w:ascii="Cambria" w:hAnsi="Cambria"/>
+          <w:sz w:val="32"/>
+          <w:szCs w:val="32"/>
+        </w:rPr>
+        <w:t>Instructor (</w:t>
       </w:r>
       <w:r>
         <w:rPr>
@@ -445,17 +257,32 @@
           <w:sz w:val="32"/>
           <w:szCs w:val="32"/>
         </w:rPr>
-        <w:t xml:space="preserve">Classical &amp; SOM-Based Methods. </w:t>
+        <w:t>Mr. Denish</w:t>
+      </w:r>
+      <w:r>
+        <w:rPr>
+          <w:rFonts w:ascii="Cambria" w:hAnsi="Cambria"/>
+          <w:sz w:val="32"/>
+          <w:szCs w:val="32"/>
+        </w:rPr>
+        <w:t>)</w:t>
+      </w:r>
+      <w:r>
+        <w:rPr>
+          <w:rFonts w:ascii="Cambria" w:hAnsi="Cambria"/>
+          <w:sz w:val="32"/>
+          <w:szCs w:val="32"/>
+        </w:rPr>
+        <w:t>: MAKERERE UNIVERSITY</w:t>
       </w:r>
     </w:p>
     <w:p>
       <w:pPr>
-        <w:jc w:val="center"/>
+        <w:tabs>
+          <w:tab w:val="left" w:pos="3285"/>
+        </w:tabs>
         <w:rPr>
           <w:rFonts w:ascii="Cambria" w:hAnsi="Cambria"/>
-          <w:b/>
-          <w:bCs/>
-          <w:color w:val="00B0F0"/>
           <w:sz w:val="32"/>
           <w:szCs w:val="32"/>
         </w:rPr>
@@ -463,40 +290,41 @@
       <w:r>
         <w:rPr>
           <w:rFonts w:ascii="Cambria" w:hAnsi="Cambria"/>
-          <w:b/>
-          <w:bCs/>
-          <w:color w:val="00B0F0"/>
           <w:sz w:val="32"/>
           <w:szCs w:val="32"/>
         </w:rPr>
-        <w:t xml:space="preserve">Chosen Approach: </w:t>
+        <w:t xml:space="preserve">                                                  </w:t>
       </w:r>
       <w:r>
         <w:rPr>
           <w:rFonts w:ascii="Cambria" w:hAnsi="Cambria"/>
-          <w:b/>
-          <w:bCs/>
-          <w:color w:val="00B0F0"/>
           <w:sz w:val="32"/>
           <w:szCs w:val="32"/>
         </w:rPr>
-        <w:t xml:space="preserve">Adjacency </w:t>
+        <w:t xml:space="preserve">      </w:t>
       </w:r>
       <w:r>
         <w:rPr>
           <w:rFonts w:ascii="Cambria" w:hAnsi="Cambria"/>
-          <w:b/>
-          <w:bCs/>
-          <w:color w:val="00B0F0"/>
           <w:sz w:val="32"/>
           <w:szCs w:val="32"/>
         </w:rPr>
-        <w:t>Matrix</w:t>
+        <w:t xml:space="preserve">         </w:t>
+      </w:r>
+      <w:r>
+        <w:rPr>
+          <w:rFonts w:ascii="Cambria" w:hAnsi="Cambria"/>
+          <w:sz w:val="32"/>
+          <w:szCs w:val="32"/>
+        </w:rPr>
+        <w:t>By:</w:t>
       </w:r>
     </w:p>
     <w:p>
       <w:pPr>
-        <w:jc w:val="center"/>
+        <w:tabs>
+          <w:tab w:val="left" w:pos="3285"/>
+        </w:tabs>
         <w:rPr>
           <w:rFonts w:ascii="Cambria" w:hAnsi="Cambria"/>
           <w:b/>
@@ -508,11 +336,18 @@
       <w:r>
         <w:rPr>
           <w:rFonts w:ascii="Cambria" w:hAnsi="Cambria"/>
-          <w:color w:val="00B0F0"/>
           <w:sz w:val="32"/>
           <w:szCs w:val="32"/>
         </w:rPr>
-        <w:t xml:space="preserve"> </w:t>
+        <w:t xml:space="preserve">                                                        </w:t>
+      </w:r>
+      <w:r>
+        <w:rPr>
+          <w:rFonts w:ascii="Cambria" w:hAnsi="Cambria"/>
+          <w:sz w:val="32"/>
+          <w:szCs w:val="32"/>
+        </w:rPr>
+        <w:t xml:space="preserve">   </w:t>
       </w:r>
       <w:r>
         <w:rPr>
@@ -522,44 +357,9 @@
           <w:sz w:val="32"/>
           <w:szCs w:val="32"/>
         </w:rPr>
-        <w:t xml:space="preserve">semester II </w:t>
-      </w:r>
-      <w:r>
-        <w:rPr>
-          <w:rFonts w:ascii="Cambria" w:hAnsi="Cambria"/>
-          <w:sz w:val="32"/>
-          <w:szCs w:val="32"/>
-        </w:rPr>
-        <w:t xml:space="preserve">Academic </w:t>
-      </w:r>
-      <w:r>
-        <w:rPr>
-          <w:rFonts w:ascii="Cambria" w:hAnsi="Cambria"/>
-          <w:sz w:val="32"/>
-          <w:szCs w:val="32"/>
-        </w:rPr>
-        <w:t xml:space="preserve">  </w:t>
-      </w:r>
-      <w:r>
-        <w:rPr>
-          <w:rFonts w:ascii="Cambria" w:hAnsi="Cambria"/>
-          <w:sz w:val="32"/>
-          <w:szCs w:val="32"/>
-        </w:rPr>
-        <w:t>Year</w:t>
-      </w:r>
-      <w:r>
-        <w:rPr>
-          <w:rFonts w:ascii="Cambria" w:hAnsi="Cambria"/>
-          <w:sz w:val="32"/>
-          <w:szCs w:val="32"/>
-        </w:rPr>
-        <w:t>:</w:t>
-      </w:r>
-    </w:p>
-    <w:p>
-      <w:pPr>
-        <w:jc w:val="center"/>
+        <w:t>GROUP_</w:t>
+      </w:r>
+      <w:r>
         <w:rPr>
           <w:rFonts w:ascii="Cambria" w:hAnsi="Cambria"/>
           <w:b/>
@@ -567,8 +367,114 @@
           <w:sz w:val="32"/>
           <w:szCs w:val="32"/>
         </w:rPr>
-      </w:pPr>
-      <w:r>
+        <w:t>S</w:t>
+      </w:r>
+    </w:p>
+    <w:p>
+      <w:pPr>
+        <w:rPr>
+          <w:rFonts w:ascii="Cambria" w:hAnsi="Cambria"/>
+        </w:rPr>
+      </w:pPr>
+    </w:p>
+    <w:p>
+      <w:pPr>
+        <w:jc w:val="center"/>
+        <w:rPr>
+          <w:rFonts w:ascii="Cambria" w:hAnsi="Cambria"/>
+          <w:sz w:val="24"/>
+          <w:szCs w:val="24"/>
+        </w:rPr>
+      </w:pPr>
+      <w:r>
+        <w:rPr>
+          <w:rFonts w:ascii="Cambria" w:hAnsi="Cambria"/>
+          <w:sz w:val="24"/>
+          <w:szCs w:val="24"/>
+        </w:rPr>
+        <w:t>COLLEGE OF COMPUTING AND INFORMATION SCIENCES</w:t>
+      </w:r>
+    </w:p>
+    <w:p>
+      <w:pPr>
+        <w:jc w:val="center"/>
+        <w:rPr>
+          <w:rFonts w:ascii="Cambria" w:hAnsi="Cambria"/>
+          <w:sz w:val="24"/>
+          <w:szCs w:val="24"/>
+        </w:rPr>
+      </w:pPr>
+      <w:r>
+        <w:rPr>
+          <w:rFonts w:ascii="Cambria" w:hAnsi="Cambria"/>
+          <w:sz w:val="24"/>
+          <w:szCs w:val="24"/>
+        </w:rPr>
+        <w:t>SCHOOL OF COMPUTING AND INFORMATICS TECHNOL</w:t>
+      </w:r>
+      <w:r>
+        <w:rPr>
+          <w:rFonts w:ascii="Cambria" w:hAnsi="Cambria"/>
+          <w:sz w:val="24"/>
+          <w:szCs w:val="24"/>
+        </w:rPr>
+        <w:t>Y</w:t>
+      </w:r>
+    </w:p>
+    <w:p>
+      <w:pPr>
+        <w:jc w:val="center"/>
+        <w:rPr>
+          <w:rFonts w:ascii="Cambria" w:hAnsi="Cambria"/>
+          <w:sz w:val="24"/>
+          <w:szCs w:val="24"/>
+        </w:rPr>
+      </w:pPr>
+      <w:r>
+        <w:rPr>
+          <w:rFonts w:ascii="Cambria" w:hAnsi="Cambria"/>
+          <w:sz w:val="24"/>
+          <w:szCs w:val="24"/>
+        </w:rPr>
+        <w:t>DEPARTMENT OF COMPUTER SCIENCE</w:t>
+      </w:r>
+    </w:p>
+    <w:p>
+      <w:pPr>
+        <w:jc w:val="center"/>
+        <w:rPr>
+          <w:rFonts w:ascii="Cambria" w:hAnsi="Cambria"/>
+          <w:sz w:val="24"/>
+          <w:szCs w:val="24"/>
+        </w:rPr>
+      </w:pPr>
+      <w:r>
+        <w:rPr>
+          <w:rFonts w:ascii="Cambria" w:hAnsi="Cambria"/>
+          <w:sz w:val="24"/>
+          <w:szCs w:val="24"/>
+        </w:rPr>
+        <w:t>BACHELOR OF SCIENCE IN COMPUTER SCIENCE (</w:t>
+      </w:r>
+      <w:r>
+        <w:rPr>
+          <w:rFonts w:ascii="Cambria" w:hAnsi="Cambria"/>
+          <w:sz w:val="24"/>
+          <w:szCs w:val="24"/>
+        </w:rPr>
+        <w:t>Year One</w:t>
+      </w:r>
+      <w:r>
+        <w:rPr>
+          <w:rFonts w:ascii="Cambria" w:hAnsi="Cambria"/>
+          <w:sz w:val="24"/>
+          <w:szCs w:val="24"/>
+        </w:rPr>
+        <w:t>)</w:t>
+      </w:r>
+    </w:p>
+    <w:p>
+      <w:pPr>
         <w:rPr>
           <w:rFonts w:ascii="Cambria" w:hAnsi="Cambria"/>
           <w:b/>
@@ -576,6 +482,150 @@
           <w:sz w:val="32"/>
           <w:szCs w:val="32"/>
         </w:rPr>
+      </w:pPr>
+      <w:r>
+        <w:rPr>
+          <w:rFonts w:ascii="Cambria" w:hAnsi="Cambria"/>
+          <w:sz w:val="32"/>
+          <w:szCs w:val="32"/>
+        </w:rPr>
+        <w:t>(CSC: 120</w:t>
+      </w:r>
+      <w:r>
+        <w:rPr>
+          <w:rFonts w:ascii="Cambria" w:hAnsi="Cambria"/>
+          <w:sz w:val="32"/>
+          <w:szCs w:val="32"/>
+        </w:rPr>
+        <w:t>4</w:t>
+      </w:r>
+      <w:r>
+        <w:rPr>
+          <w:rFonts w:ascii="Cambria" w:hAnsi="Cambria"/>
+          <w:sz w:val="32"/>
+          <w:szCs w:val="32"/>
+        </w:rPr>
+        <w:t>)</w:t>
+      </w:r>
+      <w:r>
+        <w:rPr>
+          <w:rFonts w:ascii="Cambria" w:hAnsi="Cambria"/>
+          <w:sz w:val="32"/>
+          <w:szCs w:val="32"/>
+        </w:rPr>
+        <w:t xml:space="preserve">. </w:t>
+      </w:r>
+      <w:r>
+        <w:rPr>
+          <w:rFonts w:ascii="Cambria" w:hAnsi="Cambria"/>
+          <w:sz w:val="32"/>
+          <w:szCs w:val="32"/>
+        </w:rPr>
+        <w:t xml:space="preserve">Data Structures &amp; Algorithms Assignment of </w:t>
+      </w:r>
+      <w:r>
+        <w:rPr>
+          <w:rFonts w:ascii="Cambria" w:hAnsi="Cambria"/>
+          <w:b/>
+          <w:bCs/>
+          <w:sz w:val="32"/>
+          <w:szCs w:val="32"/>
+        </w:rPr>
+        <w:t xml:space="preserve">Travel Salesman Problem (TSP) Using </w:t>
+      </w:r>
+      <w:r>
+        <w:rPr>
+          <w:rFonts w:ascii="Cambria" w:hAnsi="Cambria"/>
+          <w:b/>
+          <w:bCs/>
+          <w:sz w:val="32"/>
+          <w:szCs w:val="32"/>
+        </w:rPr>
+        <w:t xml:space="preserve">Classical &amp; SOM-Based Methods. </w:t>
+      </w:r>
+    </w:p>
+    <w:p>
+      <w:pPr>
+        <w:jc w:val="center"/>
+        <w:rPr>
+          <w:rFonts w:ascii="Cambria" w:hAnsi="Cambria"/>
+          <w:b/>
+          <w:bCs/>
+          <w:sz w:val="32"/>
+          <w:szCs w:val="32"/>
+        </w:rPr>
+      </w:pPr>
+      <w:r>
+        <w:rPr>
+          <w:rFonts w:ascii="Cambria" w:hAnsi="Cambria"/>
+          <w:color w:val="00B0F0"/>
+          <w:sz w:val="32"/>
+          <w:szCs w:val="32"/>
+        </w:rPr>
+        <w:t xml:space="preserve"> </w:t>
+      </w:r>
+      <w:r>
+        <w:rPr>
+          <w:rFonts w:ascii="Cambria" w:hAnsi="Cambria"/>
+          <w:b/>
+          <w:bCs/>
+          <w:sz w:val="32"/>
+          <w:szCs w:val="32"/>
+        </w:rPr>
+        <w:t xml:space="preserve">semester II </w:t>
+      </w:r>
+      <w:r>
+        <w:rPr>
+          <w:rFonts w:ascii="Cambria" w:hAnsi="Cambria"/>
+          <w:sz w:val="32"/>
+          <w:szCs w:val="32"/>
+        </w:rPr>
+        <w:t xml:space="preserve">Academic </w:t>
+      </w:r>
+      <w:r>
+        <w:rPr>
+          <w:rFonts w:ascii="Cambria" w:hAnsi="Cambria"/>
+          <w:sz w:val="32"/>
+          <w:szCs w:val="32"/>
+        </w:rPr>
+        <w:t xml:space="preserve">  </w:t>
+      </w:r>
+      <w:r>
+        <w:rPr>
+          <w:rFonts w:ascii="Cambria" w:hAnsi="Cambria"/>
+          <w:sz w:val="32"/>
+          <w:szCs w:val="32"/>
+        </w:rPr>
+        <w:t>Year</w:t>
+      </w:r>
+      <w:r>
+        <w:rPr>
+          <w:rFonts w:ascii="Cambria" w:hAnsi="Cambria"/>
+          <w:sz w:val="32"/>
+          <w:szCs w:val="32"/>
+        </w:rPr>
+        <w:t>:</w:t>
+      </w:r>
+    </w:p>
+    <w:p>
+      <w:pPr>
+        <w:jc w:val="center"/>
+        <w:rPr>
+          <w:rFonts w:ascii="Cambria" w:hAnsi="Cambria"/>
+          <w:b/>
+          <w:bCs/>
+          <w:sz w:val="32"/>
+          <w:szCs w:val="32"/>
+        </w:rPr>
+      </w:pPr>
+      <w:r>
+        <w:rPr>
+          <w:rFonts w:ascii="Cambria" w:hAnsi="Cambria"/>
+          <w:b/>
+          <w:bCs/>
+          <w:sz w:val="32"/>
+          <w:szCs w:val="32"/>
+        </w:rPr>
         <w:t>2024:</w:t>
       </w:r>
     </w:p>
@@ -673,29 +723,13 @@
         <w:rPr>
           <w:rFonts w:ascii="Cambria" w:eastAsia="Arial Unicode MS" w:hAnsi="Cambria"/>
         </w:rPr>
-        <w:t>eam Members</w:t>
-      </w:r>
-    </w:p>
-    <w:p/>
-    <w:p>
-      <w:pPr>
-        <w:rPr>
-          <w:rFonts w:ascii="Cambria" w:hAnsi="Cambria"/>
-          <w:b/>
-          <w:bCs/>
-          <w:sz w:val="24"/>
-          <w:szCs w:val="24"/>
-        </w:rPr>
-      </w:pPr>
-      <w:r>
-        <w:rPr>
-          <w:rFonts w:ascii="Cambria" w:hAnsi="Cambria"/>
-          <w:b/>
-          <w:bCs/>
-          <w:sz w:val="24"/>
-          <w:szCs w:val="24"/>
-        </w:rPr>
-        <w:t>Document Change Control</w:t>
+        <w:t>eam Me</w:t>
+      </w:r>
+      <w:r>
+        <w:rPr>
+          <w:rFonts w:ascii="Cambria" w:eastAsia="Arial Unicode MS" w:hAnsi="Cambria"/>
+        </w:rPr>
+        <w:t>mbers</w:t>
       </w:r>
     </w:p>
     <w:tbl>
@@ -903,7 +937,7 @@
               <w:rPr>
                 <w:rFonts w:ascii="Cambria" w:eastAsia="Arial Unicode MS" w:hAnsi="Cambria" w:cs="Arial Unicode MS"/>
               </w:rPr>
-              <w:t>Documentation</w:t>
+              <w:t>SOM-Based Approach (Part2).</w:t>
             </w:r>
           </w:p>
         </w:tc>
@@ -995,7 +1029,7 @@
               <w:rPr>
                 <w:rFonts w:ascii="Cambria" w:eastAsia="Arial Unicode MS" w:hAnsi="Cambria" w:cs="Arial Unicode MS"/>
               </w:rPr>
-              <w:t>Front-End Developer/Team leader</w:t>
+              <w:t xml:space="preserve">Representation &amp; Data Structures </w:t>
             </w:r>
           </w:p>
         </w:tc>
@@ -1087,7 +1121,7 @@
               <w:rPr>
                 <w:rFonts w:ascii="Cambria" w:eastAsia="Arial Unicode MS" w:hAnsi="Cambria" w:cs="Arial Unicode MS"/>
               </w:rPr>
-              <w:t>Back-End Development</w:t>
+              <w:t>Analysis and Comparison</w:t>
             </w:r>
           </w:p>
         </w:tc>
@@ -1191,7 +1225,7 @@
               <w:rPr>
                 <w:rFonts w:ascii="Cambria" w:eastAsia="Arial Unicode MS" w:hAnsi="Cambria" w:cs="Arial Unicode MS"/>
               </w:rPr>
-              <w:t>Front-End Development</w:t>
+              <w:t>SOM-Based Approach</w:t>
             </w:r>
           </w:p>
         </w:tc>
@@ -1277,7 +1311,7 @@
               <w:rPr>
                 <w:rFonts w:ascii="Cambria" w:eastAsia="Arial Unicode MS" w:hAnsi="Cambria" w:cs="Arial Unicode MS"/>
               </w:rPr>
-              <w:t>Back-End Development</w:t>
+              <w:t>Assignment Report/Documentation</w:t>
             </w:r>
           </w:p>
         </w:tc>
@@ -1332,6 +1366,12 @@
                 <w:rFonts w:ascii="Cambria" w:eastAsia="Arial Unicode MS" w:hAnsi="Cambria" w:cs="Arial Unicode MS"/>
               </w:rPr>
             </w:pPr>
+            <w:r>
+              <w:rPr>
+                <w:rFonts w:ascii="Cambria" w:eastAsia="Arial Unicode MS" w:hAnsi="Cambria" w:cs="Arial Unicode MS"/>
+              </w:rPr>
+              <w:t>Analysis and Comparison</w:t>
+            </w:r>
           </w:p>
         </w:tc>
       </w:tr>
@@ -1377,12 +1417,8 @@
     <w:p>
       <w:pPr>
         <w:spacing w:after="100" w:afterAutospacing="1" w:line="240" w:lineRule="auto"/>
-        <w:ind w:left="284"/>
+        <w:ind w:left="-142" w:right="-279"/>
         <w:jc w:val="center"/>
-        <w:rPr>
-          <w:sz w:val="32"/>
-          <w:szCs w:val="32"/>
-        </w:rPr>
       </w:pPr>
       <w:r>
         <w:rPr>
@@ -1479,31 +1515,10 @@
           <w:sz w:val="28"/>
           <w:szCs w:val="28"/>
         </w:rPr>
-        <w:t xml:space="preserve">of the city and distances in the Problem </w:t>
-      </w:r>
-      <w:r>
-        <w:rPr>
-          <w:sz w:val="28"/>
-          <w:szCs w:val="28"/>
-        </w:rPr>
-        <w:t>S</w:t>
-      </w:r>
-      <w:r>
-        <w:rPr>
-          <w:sz w:val="28"/>
-          <w:szCs w:val="28"/>
-        </w:rPr>
-        <w:t>t</w:t>
-      </w:r>
-      <w:r>
-        <w:rPr>
-          <w:sz w:val="28"/>
-          <w:szCs w:val="28"/>
-        </w:rPr>
-        <w:t>atement.</w:t>
-      </w:r>
-      <w:r>
-        <w:t xml:space="preserve">  </w:t>
+        <w:t>of the city distances</w:t>
+      </w:r>
+      <w:r>
+        <w:t xml:space="preserve"> </w:t>
       </w:r>
       <w:r>
         <w:rPr>
@@ -1523,38 +1538,87 @@
         </w:rPr>
         <w:t>DJACENT MATRIX APPROACH</w:t>
       </w:r>
+      <w:r>
+        <w:rPr>
+          <w:b/>
+          <w:bCs/>
+          <w:sz w:val="32"/>
+          <w:szCs w:val="32"/>
+        </w:rPr>
+        <w:t>.</w:t>
+      </w:r>
     </w:p>
     <w:p>
       <w:pPr>
         <w:spacing w:after="100" w:afterAutospacing="1" w:line="240" w:lineRule="auto"/>
+        <w:ind w:left="-142" w:hanging="284"/>
         <w:jc w:val="center"/>
+        <w:rPr>
+          <w:sz w:val="28"/>
+          <w:szCs w:val="28"/>
+        </w:rPr>
+      </w:pPr>
+      <w:r>
+        <w:rPr>
+          <w:sz w:val="28"/>
+          <w:szCs w:val="28"/>
+        </w:rPr>
+        <w:t>The graph representation of cities and</w:t>
+      </w:r>
+      <w:r>
+        <w:rPr>
+          <w:sz w:val="32"/>
+          <w:szCs w:val="32"/>
+        </w:rPr>
+        <w:t xml:space="preserve"> </w:t>
+      </w:r>
+      <w:r>
+        <w:rPr>
+          <w:sz w:val="28"/>
+          <w:szCs w:val="28"/>
+        </w:rPr>
+        <w:t xml:space="preserve">distances has 7 cities therefore a </w:t>
+      </w:r>
+      <w:r>
+        <w:rPr>
+          <w:sz w:val="28"/>
+          <w:szCs w:val="28"/>
+        </w:rPr>
+        <w:t>(</w:t>
+      </w:r>
+      <w:r>
         <w:rPr>
           <w:b/>
           <w:bCs/>
           <w:sz w:val="28"/>
           <w:szCs w:val="28"/>
         </w:rPr>
-      </w:pPr>
-      <w:r>
-        <w:rPr>
+        <w:t>7*7</w:t>
+      </w:r>
+      <w:r>
+        <w:rPr>
+          <w:b/>
+          <w:bCs/>
           <w:sz w:val="28"/>
           <w:szCs w:val="28"/>
         </w:rPr>
-        <w:t>The graph representation of cities and</w:t>
-      </w:r>
-      <w:r>
-        <w:rPr>
-          <w:sz w:val="32"/>
-          <w:szCs w:val="32"/>
-        </w:rPr>
-        <w:t xml:space="preserve"> </w:t>
-      </w:r>
-      <w:r>
-        <w:rPr>
+        <w:t>)</w:t>
+      </w:r>
+      <w:r>
+        <w:rPr>
+          <w:b/>
+          <w:bCs/>
           <w:sz w:val="28"/>
           <w:szCs w:val="28"/>
         </w:rPr>
-        <w:t>distances has 7 cities therefore a 7*7 matrix is used</w:t>
+        <w:t xml:space="preserve"> </w:t>
+      </w:r>
+      <w:r>
+        <w:rPr>
+          <w:sz w:val="28"/>
+          <w:szCs w:val="28"/>
+        </w:rPr>
+        <w:t>matrix is used</w:t>
       </w:r>
       <w:r>
         <w:rPr>
@@ -1636,7 +1700,21 @@
           <w:sz w:val="28"/>
           <w:szCs w:val="28"/>
         </w:rPr>
-        <w:t xml:space="preserve"> which means “Infinite distance” or “no connection between the cities” where i and j are cities. Furthermore, since the graph is undirected (there can be a route to and from, two cities i.e., from city 1 to city 2 &amp; 2</w:t>
+        <w:t xml:space="preserve"> which means “Infinite distance” or “no connection between the cities” where i and j are cities. Furthermore, since the graph is undirected (there can be a</w:t>
+      </w:r>
+      <w:r>
+        <w:rPr>
+          <w:sz w:val="28"/>
+          <w:szCs w:val="28"/>
+        </w:rPr>
+        <w:t xml:space="preserve"> </w:t>
+      </w:r>
+      <w:r>
+        <w:rPr>
+          <w:sz w:val="28"/>
+          <w:szCs w:val="28"/>
+        </w:rPr>
+        <w:t>route to and from, two cities i.e., from city 1 to city 2 &amp; 2</w:t>
       </w:r>
       <w:r>
         <w:rPr>
@@ -1721,14 +1799,35 @@
           <w:sz w:val="28"/>
           <w:szCs w:val="28"/>
         </w:rPr>
-        <w:t>. This representation allows efficient loom uo</w:t>
+        <w:t>. This</w:t>
       </w:r>
       <w:r>
         <w:rPr>
           <w:sz w:val="28"/>
           <w:szCs w:val="28"/>
         </w:rPr>
-        <w:t xml:space="preserve">                                               </w:t>
+        <w:t xml:space="preserve"> </w:t>
+      </w:r>
+      <w:r>
+        <w:rPr>
+          <w:sz w:val="28"/>
+          <w:szCs w:val="28"/>
+        </w:rPr>
+        <w:t>representation allows efficient loo</w:t>
+      </w:r>
+      <w:r>
+        <w:rPr>
+          <w:sz w:val="28"/>
+          <w:szCs w:val="28"/>
+        </w:rPr>
+        <w:t xml:space="preserve">k up. </w:t>
+      </w:r>
+      <w:r>
+        <w:rPr>
+          <w:sz w:val="28"/>
+          <w:szCs w:val="28"/>
+        </w:rPr>
+        <w:t xml:space="preserve">                                                            </w:t>
       </w:r>
       <w:r>
         <w:rPr>
@@ -1788,14 +1887,75 @@
           <w:sz w:val="28"/>
           <w:szCs w:val="28"/>
         </w:rPr>
-        <w:t xml:space="preserve">Checking if an edge exists between 2 nodes is </w:t>
-      </w:r>
-      <w:r>
-        <w:rPr>
+        <w:t xml:space="preserve">Checking if an edge exists between </w:t>
+      </w:r>
+      <w:r>
+        <w:rPr>
+          <w:b/>
+          <w:bCs/>
           <w:sz w:val="28"/>
           <w:szCs w:val="28"/>
         </w:rPr>
-        <w:t>0(1). 0(1) means that, the operation takes the same amount of time regardless of how many elements are in the data structure.</w:t>
+        <w:t>2 nodes</w:t>
+      </w:r>
+      <w:r>
+        <w:rPr>
+          <w:sz w:val="28"/>
+          <w:szCs w:val="28"/>
+        </w:rPr>
+        <w:t xml:space="preserve"> is </w:t>
+      </w:r>
+      <w:r>
+        <w:rPr>
+          <w:b/>
+          <w:bCs/>
+          <w:sz w:val="28"/>
+          <w:szCs w:val="28"/>
+        </w:rPr>
+        <w:t>O</w:t>
+      </w:r>
+      <w:r>
+        <w:rPr>
+          <w:b/>
+          <w:bCs/>
+          <w:sz w:val="28"/>
+          <w:szCs w:val="28"/>
+        </w:rPr>
+        <w:t>(</w:t>
+      </w:r>
+      <w:r>
+        <w:rPr>
+          <w:b/>
+          <w:bCs/>
+          <w:sz w:val="28"/>
+          <w:szCs w:val="28"/>
+        </w:rPr>
+        <w:t xml:space="preserve">1). </w:t>
+      </w:r>
+      <w:r>
+        <w:rPr>
+          <w:b/>
+          <w:bCs/>
+          <w:sz w:val="28"/>
+          <w:szCs w:val="28"/>
+        </w:rPr>
+        <w:t>O</w:t>
+      </w:r>
+      <w:r>
+        <w:rPr>
+          <w:b/>
+          <w:bCs/>
+          <w:sz w:val="28"/>
+          <w:szCs w:val="28"/>
+        </w:rPr>
+        <w:t>(1)</w:t>
+      </w:r>
+      <w:r>
+        <w:rPr>
+          <w:sz w:val="28"/>
+          <w:szCs w:val="28"/>
+        </w:rPr>
+        <w:t xml:space="preserve"> means that, the operation takes the same amount of time regardless of how many elements are in the data structure.</w:t>
       </w:r>
     </w:p>
     <w:p>
@@ -1816,9 +1976,33 @@
           <w:sz w:val="28"/>
           <w:szCs w:val="28"/>
         </w:rPr>
-        <w:lastRenderedPageBreak/>
-        <w:t>It is easy to implement using a 2D array.</w:t>
-      </w:r>
+        <w:t xml:space="preserve">It is easy to implement using a </w:t>
+      </w:r>
+      <w:r>
+        <w:rPr>
+          <w:b/>
+          <w:bCs/>
+          <w:sz w:val="28"/>
+          <w:szCs w:val="28"/>
+        </w:rPr>
+        <w:t>2D</w:t>
+      </w:r>
+      <w:r>
+        <w:rPr>
+          <w:sz w:val="28"/>
+          <w:szCs w:val="28"/>
+        </w:rPr>
+        <w:t xml:space="preserve"> array.</w:t>
+      </w:r>
+    </w:p>
+    <w:p>
+      <w:pPr>
+        <w:spacing w:after="100" w:afterAutospacing="1" w:line="240" w:lineRule="auto"/>
+        <w:rPr>
+          <w:sz w:val="28"/>
+          <w:szCs w:val="28"/>
+        </w:rPr>
+      </w:pPr>
     </w:p>
     <w:tbl>
       <w:tblPr>
@@ -3258,34 +3442,380 @@
     </w:p>
     <w:p>
       <w:pPr>
+        <w:pStyle w:val="Heading1"/>
+        <w:ind w:left="720" w:hanging="578"/>
+        <w:rPr>
+          <w:rFonts w:ascii="Cambria" w:eastAsia="Arial Unicode MS" w:hAnsi="Cambria"/>
+          <w:b/>
+          <w:bCs/>
+          <w:color w:val="FF0000"/>
+          <w:sz w:val="32"/>
+          <w:szCs w:val="32"/>
+          <w:u w:val="single"/>
+        </w:rPr>
+      </w:pPr>
+      <w:r>
+        <w:rPr>
+          <w:rFonts w:ascii="Cambria" w:eastAsia="Arial Unicode MS" w:hAnsi="Cambria"/>
+          <w:b/>
+          <w:bCs/>
+          <w:color w:val="FF0000"/>
+          <w:sz w:val="32"/>
+          <w:szCs w:val="32"/>
+        </w:rPr>
+        <w:t xml:space="preserve">Task </w:t>
+      </w:r>
+      <w:r>
+        <w:rPr>
+          <w:rFonts w:ascii="Cambria" w:eastAsia="Arial Unicode MS" w:hAnsi="Cambria"/>
+          <w:b/>
+          <w:bCs/>
+          <w:color w:val="FF0000"/>
+          <w:sz w:val="32"/>
+          <w:szCs w:val="32"/>
+        </w:rPr>
+        <w:t>2</w:t>
+      </w:r>
+      <w:r>
+        <w:rPr>
+          <w:rFonts w:ascii="Cambria" w:eastAsia="Arial Unicode MS" w:hAnsi="Cambria"/>
+          <w:b/>
+          <w:bCs/>
+          <w:color w:val="FF0000"/>
+          <w:sz w:val="32"/>
+          <w:szCs w:val="32"/>
+        </w:rPr>
+        <w:t>:</w:t>
+      </w:r>
+      <w:r>
+        <w:rPr>
+          <w:rFonts w:ascii="Cambria" w:eastAsia="Arial Unicode MS" w:hAnsi="Cambria"/>
+          <w:b/>
+          <w:bCs/>
+          <w:color w:val="FF0000"/>
+          <w:sz w:val="32"/>
+          <w:szCs w:val="32"/>
+          <w:u w:val="single"/>
+        </w:rPr>
+        <w:t xml:space="preserve"> </w:t>
+      </w:r>
+      <w:r>
+        <w:rPr>
+          <w:rFonts w:ascii="Cambria" w:eastAsia="Arial Unicode MS" w:hAnsi="Cambria"/>
+          <w:b/>
+          <w:bCs/>
+          <w:color w:val="FF0000"/>
+          <w:sz w:val="32"/>
+          <w:szCs w:val="32"/>
+          <w:u w:val="single"/>
+        </w:rPr>
+        <w:t>Algorithm Selection &amp; Implementation:</w:t>
+      </w:r>
+    </w:p>
+    <w:p>
+      <w:pPr>
+        <w:pStyle w:val="ListParagraph"/>
+        <w:numPr>
+          <w:ilvl w:val="0"/>
+          <w:numId w:val="24"/>
+        </w:numPr>
         <w:spacing w:after="100" w:afterAutospacing="1" w:line="240" w:lineRule="auto"/>
         <w:rPr>
+          <w:rFonts w:ascii="Bahnschrift SemiBold" w:hAnsi="Bahnschrift SemiBold"/>
+          <w:b/>
+          <w:bCs/>
           <w:sz w:val="28"/>
           <w:szCs w:val="28"/>
         </w:rPr>
       </w:pPr>
+      <w:r>
+        <w:rPr>
+          <w:rFonts w:ascii="Bahnschrift SemiBold" w:hAnsi="Bahnschrift SemiBold"/>
+          <w:b/>
+          <w:bCs/>
+          <w:sz w:val="28"/>
+          <w:szCs w:val="28"/>
+        </w:rPr>
+        <w:t>DYNAMIC PROGRAMMING</w:t>
+      </w:r>
+      <w:r>
+        <w:rPr>
+          <w:rFonts w:ascii="Bahnschrift SemiBold" w:hAnsi="Bahnschrift SemiBold"/>
+          <w:b/>
+          <w:bCs/>
+          <w:sz w:val="28"/>
+          <w:szCs w:val="28"/>
+        </w:rPr>
+        <w:t xml:space="preserve"> (Held-Karp Algorithm): </w:t>
+      </w:r>
     </w:p>
     <w:p>
       <w:pPr>
+        <w:pStyle w:val="ListParagraph"/>
+        <w:numPr>
+          <w:ilvl w:val="0"/>
+          <w:numId w:val="26"/>
+        </w:numPr>
         <w:spacing w:after="100" w:afterAutospacing="1" w:line="240" w:lineRule="auto"/>
         <w:rPr>
-          <w:sz w:val="28"/>
-          <w:szCs w:val="28"/>
-        </w:rPr>
-      </w:pPr>
-      <w:r>
-        <w:rPr>
-          <w:sz w:val="28"/>
-          <w:szCs w:val="28"/>
-        </w:rPr>
-        <w:t xml:space="preserve"> </w:t>
+          <w:rFonts w:ascii="Cambria Heading" w:hAnsi="Cambria Heading"/>
+          <w:sz w:val="26"/>
+          <w:szCs w:val="24"/>
+        </w:rPr>
+      </w:pPr>
+      <w:r>
+        <w:rPr>
+          <w:rFonts w:ascii="Cambria Heading" w:hAnsi="Cambria Heading"/>
+          <w:sz w:val="26"/>
+          <w:szCs w:val="24"/>
+          <w:u w:val="single"/>
+        </w:rPr>
+        <w:t>Guaranteed Optimal Solution:</w:t>
+      </w:r>
+      <w:r>
+        <w:rPr>
+          <w:rFonts w:ascii="Cambria Heading" w:hAnsi="Cambria Heading"/>
+          <w:sz w:val="26"/>
+          <w:szCs w:val="24"/>
+        </w:rPr>
+        <w:t xml:space="preserve"> U</w:t>
+      </w:r>
+      <w:r>
+        <w:rPr>
+          <w:rFonts w:ascii="Cambria Heading" w:hAnsi="Cambria Heading"/>
+          <w:sz w:val="26"/>
+          <w:szCs w:val="24"/>
+        </w:rPr>
+        <w:t xml:space="preserve">nlike heuristics (e.g., Nearest </w:t>
+      </w:r>
+      <w:r>
+        <w:rPr>
+          <w:rFonts w:ascii="Cambria Heading" w:hAnsi="Cambria Heading"/>
+          <w:sz w:val="26"/>
+          <w:szCs w:val="24"/>
+        </w:rPr>
+        <w:t>Neighbor), it ensures finding the shortest possible path.</w:t>
       </w:r>
     </w:p>
     <w:p>
       <w:pPr>
+        <w:pStyle w:val="ListParagraph"/>
+        <w:numPr>
+          <w:ilvl w:val="0"/>
+          <w:numId w:val="26"/>
+        </w:numPr>
+        <w:spacing w:after="100" w:afterAutospacing="1" w:line="240" w:lineRule="auto"/>
+        <w:ind w:left="1418" w:hanging="338"/>
+        <w:rPr>
+          <w:rFonts w:ascii="Cambria Heading" w:hAnsi="Cambria Heading"/>
+          <w:sz w:val="26"/>
+          <w:szCs w:val="24"/>
+        </w:rPr>
+      </w:pPr>
+      <w:r>
+        <w:rPr>
+          <w:rFonts w:ascii="Cambria Heading" w:hAnsi="Cambria Heading"/>
+          <w:sz w:val="26"/>
+          <w:szCs w:val="24"/>
+          <w:u w:val="single"/>
+        </w:rPr>
+        <w:t>More Efficient than Brute</w:t>
+      </w:r>
+      <w:r>
+        <w:rPr>
+          <w:rFonts w:ascii="Cambria Heading" w:hAnsi="Cambria Heading"/>
+          <w:sz w:val="26"/>
+          <w:szCs w:val="24"/>
+          <w:u w:val="single"/>
+        </w:rPr>
+        <w:t>-Force</w:t>
+      </w:r>
+      <w:r>
+        <w:rPr>
+          <w:rFonts w:ascii="Cambria Heading" w:hAnsi="Cambria Heading"/>
+          <w:sz w:val="26"/>
+          <w:szCs w:val="24"/>
+        </w:rPr>
+        <w:t xml:space="preserve"> </w:t>
+      </w:r>
+      <w:r>
+        <w:rPr>
+          <w:rFonts w:ascii="Cambria Heading" w:hAnsi="Cambria Heading"/>
+          <w:b/>
+          <w:bCs/>
+          <w:sz w:val="26"/>
+          <w:szCs w:val="24"/>
+        </w:rPr>
+        <w:t>(O(n!))</w:t>
+      </w:r>
+      <w:r>
+        <w:rPr>
+          <w:rFonts w:ascii="Cambria Heading" w:hAnsi="Cambria Heading"/>
+          <w:b/>
+          <w:bCs/>
+          <w:sz w:val="26"/>
+          <w:szCs w:val="24"/>
+        </w:rPr>
+        <w:t xml:space="preserve">: </w:t>
+      </w:r>
+      <w:r>
+        <w:rPr>
+          <w:rFonts w:ascii="Cambria Heading" w:hAnsi="Cambria Heading"/>
+          <w:sz w:val="26"/>
+          <w:szCs w:val="24"/>
+        </w:rPr>
+        <w:t>Red</w:t>
+      </w:r>
+      <w:r>
+        <w:rPr>
+          <w:rFonts w:ascii="Cambria Heading" w:hAnsi="Cambria Heading"/>
+          <w:sz w:val="26"/>
+          <w:szCs w:val="24"/>
+        </w:rPr>
+        <w:t xml:space="preserve">uces the problem to </w:t>
+      </w:r>
+      <w:r>
+        <w:rPr>
+          <w:rFonts w:ascii="Cambria Heading" w:hAnsi="Cambria Heading"/>
+          <w:b/>
+          <w:bCs/>
+          <w:sz w:val="26"/>
+          <w:szCs w:val="24"/>
+        </w:rPr>
+        <w:t>O(n</w:t>
+      </w:r>
+      <w:r>
+        <w:rPr>
+          <w:rFonts w:ascii="Cambria Heading" w:hAnsi="Cambria Heading"/>
+          <w:b/>
+          <w:bCs/>
+          <w:sz w:val="26"/>
+          <w:szCs w:val="24"/>
+        </w:rPr>
+        <w:t>^2*2^n</w:t>
+      </w:r>
+      <w:r>
+        <w:rPr>
+          <w:rFonts w:ascii="Cambria Heading" w:hAnsi="Cambria Heading"/>
+          <w:b/>
+          <w:bCs/>
+          <w:sz w:val="26"/>
+          <w:szCs w:val="24"/>
+        </w:rPr>
+        <w:t>)</w:t>
+      </w:r>
+      <w:r>
+        <w:rPr>
+          <w:rFonts w:ascii="Cambria Heading" w:hAnsi="Cambria Heading"/>
+          <w:b/>
+          <w:bCs/>
+          <w:sz w:val="26"/>
+          <w:szCs w:val="24"/>
+        </w:rPr>
+        <w:t>:</w:t>
+      </w:r>
+      <w:r>
+        <w:rPr>
+          <w:rFonts w:ascii="Cambria Heading" w:hAnsi="Cambria Heading"/>
+          <w:b/>
+          <w:bCs/>
+          <w:sz w:val="26"/>
+          <w:szCs w:val="24"/>
+        </w:rPr>
+        <w:t xml:space="preserve"> </w:t>
+      </w:r>
+      <w:r>
+        <w:rPr>
+          <w:rFonts w:ascii="Cambria Heading" w:hAnsi="Cambria Heading"/>
+          <w:sz w:val="26"/>
+          <w:szCs w:val="24"/>
+        </w:rPr>
+        <w:t>complexity</w:t>
+      </w:r>
+      <w:r>
+        <w:rPr>
+          <w:rFonts w:ascii="Cambria Heading" w:hAnsi="Cambria Heading"/>
+          <w:sz w:val="26"/>
+          <w:szCs w:val="24"/>
+        </w:rPr>
+        <w:t>.</w:t>
+      </w:r>
+    </w:p>
+    <w:p>
+      <w:pPr>
+        <w:pStyle w:val="ListParagraph"/>
+        <w:numPr>
+          <w:ilvl w:val="0"/>
+          <w:numId w:val="26"/>
+        </w:numPr>
+        <w:spacing w:after="100" w:afterAutospacing="1" w:line="240" w:lineRule="auto"/>
+        <w:ind w:left="1418" w:hanging="338"/>
+        <w:rPr>
+          <w:rFonts w:ascii="Cambria Heading" w:hAnsi="Cambria Heading"/>
+          <w:sz w:val="26"/>
+          <w:szCs w:val="24"/>
+        </w:rPr>
+      </w:pPr>
+      <w:r>
+        <w:rPr>
+          <w:rFonts w:ascii="Cambria Heading" w:hAnsi="Cambria Heading"/>
+          <w:sz w:val="26"/>
+          <w:szCs w:val="24"/>
+          <w:u w:val="single"/>
+        </w:rPr>
+        <w:t>Effective for small Graphs:</w:t>
+      </w:r>
+      <w:r>
+        <w:rPr>
+          <w:rFonts w:ascii="Cambria Heading" w:hAnsi="Cambria Heading"/>
+          <w:sz w:val="26"/>
+          <w:szCs w:val="24"/>
+        </w:rPr>
+        <w:t xml:space="preserve"> While exponential, it solves graphs of </w:t>
+      </w:r>
+      <w:r>
+        <w:rPr>
+          <w:rFonts w:ascii="Cambria" w:hAnsi="Cambria"/>
+          <w:b/>
+          <w:bCs/>
+          <w:sz w:val="26"/>
+          <w:szCs w:val="24"/>
+        </w:rPr>
+        <w:t>≤ 20</w:t>
+      </w:r>
+      <w:r>
+        <w:rPr>
+          <w:rFonts w:ascii="Cambria" w:hAnsi="Cambria"/>
+          <w:sz w:val="26"/>
+          <w:szCs w:val="24"/>
+        </w:rPr>
+        <w:t xml:space="preserve"> </w:t>
+      </w:r>
+      <w:r>
+        <w:rPr>
+          <w:rFonts w:ascii="Cambria" w:hAnsi="Cambria"/>
+          <w:b/>
+          <w:bCs/>
+          <w:sz w:val="26"/>
+          <w:szCs w:val="24"/>
+        </w:rPr>
+        <w:t>nodes</w:t>
+      </w:r>
+      <w:r>
+        <w:rPr>
+          <w:rFonts w:ascii="Cambria" w:hAnsi="Cambria"/>
+          <w:sz w:val="26"/>
+          <w:szCs w:val="24"/>
+        </w:rPr>
+        <w:t>, which is ideal for this 7-City problem.</w:t>
+      </w:r>
+    </w:p>
+    <w:p>
+      <w:pPr>
         <w:spacing w:after="100" w:afterAutospacing="1" w:line="240" w:lineRule="auto"/>
         <w:ind w:left="284"/>
         <w:rPr>
+          <w:rFonts w:ascii="Cambria Heading" w:hAnsi="Cambria Heading"/>
           <w:b/>
           <w:bCs/>
           <w:sz w:val="28"/>
@@ -3611,6 +4141,119 @@
     </w:lvl>
   </w:abstractNum>
   <w:abstractNum w:abstractNumId="2" w15:restartNumberingAfterBreak="0">
+    <w:nsid w:val="06CC6B3E"/>
+    <w:multiLevelType w:val="hybridMultilevel"/>
+    <w:tmpl w:val="F17E323E"/>
+    <w:lvl w:ilvl="0" w:tplc="2000000D">
+      <w:start w:val="1"/>
+      <w:numFmt w:val="bullet"/>
+      <w:lvlText w:val=""/>
+      <w:lvlJc w:val="left"/>
+      <w:pPr>
+        <w:ind w:left="720" w:hanging="360"/>
+      </w:pPr>
+      <w:rPr>
+        <w:rFonts w:ascii="Wingdings" w:hAnsi="Wingdings" w:hint="default"/>
+      </w:rPr>
+    </w:lvl>
+    <w:lvl w:ilvl="1" w:tplc="20000003" w:tentative="1">
+      <w:start w:val="1"/>
+      <w:numFmt w:val="bullet"/>
+      <w:lvlText w:val="o"/>
+      <w:lvlJc w:val="left"/>
+      <w:pPr>
+        <w:ind w:left="1440" w:hanging="360"/>
+      </w:pPr>
+      <w:rPr>
+        <w:rFonts w:ascii="Courier New" w:hAnsi="Courier New" w:cs="Courier New" w:hint="default"/>
+      </w:rPr>
+    </w:lvl>
+    <w:lvl w:ilvl="2" w:tplc="20000005" w:tentative="1">
+      <w:start w:val="1"/>
+      <w:numFmt w:val="bullet"/>
+      <w:lvlText w:val=""/>
+      <w:lvlJc w:val="left"/>
+      <w:pPr>
+        <w:ind w:left="2160" w:hanging="360"/>
+      </w:pPr>
+      <w:rPr>
+        <w:rFonts w:ascii="Wingdings" w:hAnsi="Wingdings" w:hint="default"/>
+      </w:rPr>
+    </w:lvl>
+    <w:lvl w:ilvl="3" w:tplc="20000001" w:tentative="1">
+      <w:start w:val="1"/>
+      <w:numFmt w:val="bullet"/>
+      <w:lvlText w:val=""/>
+      <w:lvlJc w:val="left"/>
+      <w:pPr>
+        <w:ind w:left="2880" w:hanging="360"/>
+      </w:pPr>
+      <w:rPr>
+        <w:rFonts w:ascii="Symbol" w:hAnsi="Symbol" w:hint="default"/>
+      </w:rPr>
+    </w:lvl>
+    <w:lvl w:ilvl="4" w:tplc="20000003" w:tentative="1">
+      <w:start w:val="1"/>
+      <w:numFmt w:val="bullet"/>
+      <w:lvlText w:val="o"/>
+      <w:lvlJc w:val="left"/>
+      <w:pPr>
+        <w:ind w:left="3600" w:hanging="360"/>
+      </w:pPr>
+      <w:rPr>
+        <w:rFonts w:ascii="Courier New" w:hAnsi="Courier New" w:cs="Courier New" w:hint="default"/>
+      </w:rPr>
+    </w:lvl>
+    <w:lvl w:ilvl="5" w:tplc="20000005" w:tentative="1">
+      <w:start w:val="1"/>
+      <w:numFmt w:val="bullet"/>
+      <w:lvlText w:val=""/>
+      <w:lvlJc w:val="left"/>
+      <w:pPr>
+        <w:ind w:left="4320" w:hanging="360"/>
+      </w:pPr>
+      <w:rPr>
+        <w:rFonts w:ascii="Wingdings" w:hAnsi="Wingdings" w:hint="default"/>
+      </w:rPr>
+    </w:lvl>
+    <w:lvl w:ilvl="6" w:tplc="20000001" w:tentative="1">
+      <w:start w:val="1"/>
+      <w:numFmt w:val="bullet"/>
+      <w:lvlText w:val=""/>
+      <w:lvlJc w:val="left"/>
+      <w:pPr>
+        <w:ind w:left="5040" w:hanging="360"/>
+      </w:pPr>
+      <w:rPr>
+        <w:rFonts w:ascii="Symbol" w:hAnsi="Symbol" w:hint="default"/>
+      </w:rPr>
+    </w:lvl>
+    <w:lvl w:ilvl="7" w:tplc="20000003" w:tentative="1">
+      <w:start w:val="1"/>
+      <w:numFmt w:val="bullet"/>
+      <w:lvlText w:val="o"/>
+      <w:lvlJc w:val="left"/>
+      <w:pPr>
+        <w:ind w:left="5760" w:hanging="360"/>
+      </w:pPr>
+      <w:rPr>
+        <w:rFonts w:ascii="Courier New" w:hAnsi="Courier New" w:cs="Courier New" w:hint="default"/>
+      </w:rPr>
+    </w:lvl>
+    <w:lvl w:ilvl="8" w:tplc="20000005" w:tentative="1">
+      <w:start w:val="1"/>
+      <w:numFmt w:val="bullet"/>
+      <w:lvlText w:val=""/>
+      <w:lvlJc w:val="left"/>
+      <w:pPr>
+        <w:ind w:left="6480" w:hanging="360"/>
+      </w:pPr>
+      <w:rPr>
+        <w:rFonts w:ascii="Wingdings" w:hAnsi="Wingdings" w:hint="default"/>
+      </w:rPr>
+    </w:lvl>
+  </w:abstractNum>
+  <w:abstractNum w:abstractNumId="3" w15:restartNumberingAfterBreak="0">
     <w:nsid w:val="0CFB359C"/>
     <w:multiLevelType w:val="hybridMultilevel"/>
     <w:tmpl w:val="97DEC7BA"/>
@@ -3699,7 +4342,120 @@
       </w:pPr>
     </w:lvl>
   </w:abstractNum>
-  <w:abstractNum w:abstractNumId="3" w15:restartNumberingAfterBreak="0">
+  <w:abstractNum w:abstractNumId="4" w15:restartNumberingAfterBreak="0">
+    <w:nsid w:val="15911AB6"/>
+    <w:multiLevelType w:val="hybridMultilevel"/>
+    <w:tmpl w:val="BC86CFEA"/>
+    <w:lvl w:ilvl="0" w:tplc="20000001">
+      <w:start w:val="1"/>
+      <w:numFmt w:val="bullet"/>
+      <w:lvlText w:val=""/>
+      <w:lvlJc w:val="left"/>
+      <w:pPr>
+        <w:ind w:left="1800" w:hanging="360"/>
+      </w:pPr>
+      <w:rPr>
+        <w:rFonts w:ascii="Symbol" w:hAnsi="Symbol" w:hint="default"/>
+      </w:rPr>
+    </w:lvl>
+    <w:lvl w:ilvl="1" w:tplc="20000003" w:tentative="1">
+      <w:start w:val="1"/>
+      <w:numFmt w:val="bullet"/>
+      <w:lvlText w:val="o"/>
+      <w:lvlJc w:val="left"/>
+      <w:pPr>
+        <w:ind w:left="2520" w:hanging="360"/>
+      </w:pPr>
+      <w:rPr>
+        <w:rFonts w:ascii="Courier New" w:hAnsi="Courier New" w:cs="Courier New" w:hint="default"/>
+      </w:rPr>
+    </w:lvl>
+    <w:lvl w:ilvl="2" w:tplc="20000005" w:tentative="1">
+      <w:start w:val="1"/>
+      <w:numFmt w:val="bullet"/>
+      <w:lvlText w:val=""/>
+      <w:lvlJc w:val="left"/>
+      <w:pPr>
+        <w:ind w:left="3240" w:hanging="360"/>
+      </w:pPr>
+      <w:rPr>
+        <w:rFonts w:ascii="Wingdings" w:hAnsi="Wingdings" w:hint="default"/>
+      </w:rPr>
+    </w:lvl>
+    <w:lvl w:ilvl="3" w:tplc="20000001" w:tentative="1">
+      <w:start w:val="1"/>
+      <w:numFmt w:val="bullet"/>
+      <w:lvlText w:val=""/>
+      <w:lvlJc w:val="left"/>
+      <w:pPr>
+        <w:ind w:left="3960" w:hanging="360"/>
+      </w:pPr>
+      <w:rPr>
+        <w:rFonts w:ascii="Symbol" w:hAnsi="Symbol" w:hint="default"/>
+      </w:rPr>
+    </w:lvl>
+    <w:lvl w:ilvl="4" w:tplc="20000003" w:tentative="1">
+      <w:start w:val="1"/>
+      <w:numFmt w:val="bullet"/>
+      <w:lvlText w:val="o"/>
+      <w:lvlJc w:val="left"/>
+      <w:pPr>
+        <w:ind w:left="4680" w:hanging="360"/>
+      </w:pPr>
+      <w:rPr>
+        <w:rFonts w:ascii="Courier New" w:hAnsi="Courier New" w:cs="Courier New" w:hint="default"/>
+      </w:rPr>
+    </w:lvl>
+    <w:lvl w:ilvl="5" w:tplc="20000005" w:tentative="1">
+      <w:start w:val="1"/>
+      <w:numFmt w:val="bullet"/>
+      <w:lvlText w:val=""/>
+      <w:lvlJc w:val="left"/>
+      <w:pPr>
+        <w:ind w:left="5400" w:hanging="360"/>
+      </w:pPr>
+      <w:rPr>
+        <w:rFonts w:ascii="Wingdings" w:hAnsi="Wingdings" w:hint="default"/>
+      </w:rPr>
+    </w:lvl>
+    <w:lvl w:ilvl="6" w:tplc="20000001" w:tentative="1">
+      <w:start w:val="1"/>
+      <w:numFmt w:val="bullet"/>
+      <w:lvlText w:val=""/>
+      <w:lvlJc w:val="left"/>
+      <w:pPr>
+        <w:ind w:left="6120" w:hanging="360"/>
+      </w:pPr>
+      <w:rPr>
+        <w:rFonts w:ascii="Symbol" w:hAnsi="Symbol" w:hint="default"/>
+      </w:rPr>
+    </w:lvl>
+    <w:lvl w:ilvl="7" w:tplc="20000003" w:tentative="1">
+      <w:start w:val="1"/>
+      <w:numFmt w:val="bullet"/>
+      <w:lvlText w:val="o"/>
+      <w:lvlJc w:val="left"/>
+      <w:pPr>
+        <w:ind w:left="6840" w:hanging="360"/>
+      </w:pPr>
+      <w:rPr>
+        <w:rFonts w:ascii="Courier New" w:hAnsi="Courier New" w:cs="Courier New" w:hint="default"/>
+      </w:rPr>
+    </w:lvl>
+    <w:lvl w:ilvl="8" w:tplc="20000005" w:tentative="1">
+      <w:start w:val="1"/>
+      <w:numFmt w:val="bullet"/>
+      <w:lvlText w:val=""/>
+      <w:lvlJc w:val="left"/>
+      <w:pPr>
+        <w:ind w:left="7560" w:hanging="360"/>
+      </w:pPr>
+      <w:rPr>
+        <w:rFonts w:ascii="Wingdings" w:hAnsi="Wingdings" w:hint="default"/>
+      </w:rPr>
+    </w:lvl>
+  </w:abstractNum>
+  <w:abstractNum w:abstractNumId="5" w15:restartNumberingAfterBreak="0">
     <w:nsid w:val="18455461"/>
     <w:multiLevelType w:val="multilevel"/>
     <w:tmpl w:val="3E56FE78"/>
@@ -3814,7 +4570,7 @@
       </w:rPr>
     </w:lvl>
   </w:abstractNum>
-  <w:abstractNum w:abstractNumId="4" w15:restartNumberingAfterBreak="0">
+  <w:abstractNum w:abstractNumId="6" w15:restartNumberingAfterBreak="0">
     <w:nsid w:val="185E0C75"/>
     <w:multiLevelType w:val="hybridMultilevel"/>
     <w:tmpl w:val="F08260F0"/>
@@ -3903,7 +4659,7 @@
       </w:pPr>
     </w:lvl>
   </w:abstractNum>
-  <w:abstractNum w:abstractNumId="5" w15:restartNumberingAfterBreak="0">
+  <w:abstractNum w:abstractNumId="7" w15:restartNumberingAfterBreak="0">
     <w:nsid w:val="18647868"/>
     <w:multiLevelType w:val="hybridMultilevel"/>
     <w:tmpl w:val="FCC2270A"/>
@@ -3989,7 +4745,7 @@
       </w:pPr>
     </w:lvl>
   </w:abstractNum>
-  <w:abstractNum w:abstractNumId="6" w15:restartNumberingAfterBreak="0">
+  <w:abstractNum w:abstractNumId="8" w15:restartNumberingAfterBreak="0">
     <w:nsid w:val="19D415C0"/>
     <w:multiLevelType w:val="multilevel"/>
     <w:tmpl w:val="32D4366C"/>
@@ -4109,7 +4865,7 @@
       </w:rPr>
     </w:lvl>
   </w:abstractNum>
-  <w:abstractNum w:abstractNumId="7" w15:restartNumberingAfterBreak="0">
+  <w:abstractNum w:abstractNumId="9" w15:restartNumberingAfterBreak="0">
     <w:nsid w:val="21311BA0"/>
     <w:multiLevelType w:val="multilevel"/>
     <w:tmpl w:val="F508EEA8"/>
@@ -4231,7 +4987,233 @@
       </w:rPr>
     </w:lvl>
   </w:abstractNum>
-  <w:abstractNum w:abstractNumId="8" w15:restartNumberingAfterBreak="0">
+  <w:abstractNum w:abstractNumId="10" w15:restartNumberingAfterBreak="0">
+    <w:nsid w:val="23CB53E4"/>
+    <w:multiLevelType w:val="hybridMultilevel"/>
+    <w:tmpl w:val="5594A2AE"/>
+    <w:lvl w:ilvl="0" w:tplc="20000001">
+      <w:start w:val="1"/>
+      <w:numFmt w:val="bullet"/>
+      <w:lvlText w:val=""/>
+      <w:lvlJc w:val="left"/>
+      <w:pPr>
+        <w:ind w:left="720" w:hanging="360"/>
+      </w:pPr>
+      <w:rPr>
+        <w:rFonts w:ascii="Symbol" w:hAnsi="Symbol" w:hint="default"/>
+      </w:rPr>
+    </w:lvl>
+    <w:lvl w:ilvl="1" w:tplc="20000003" w:tentative="1">
+      <w:start w:val="1"/>
+      <w:numFmt w:val="bullet"/>
+      <w:lvlText w:val="o"/>
+      <w:lvlJc w:val="left"/>
+      <w:pPr>
+        <w:ind w:left="1440" w:hanging="360"/>
+      </w:pPr>
+      <w:rPr>
+        <w:rFonts w:ascii="Courier New" w:hAnsi="Courier New" w:cs="Courier New" w:hint="default"/>
+      </w:rPr>
+    </w:lvl>
+    <w:lvl w:ilvl="2" w:tplc="20000005" w:tentative="1">
+      <w:start w:val="1"/>
+      <w:numFmt w:val="bullet"/>
+      <w:lvlText w:val=""/>
+      <w:lvlJc w:val="left"/>
+      <w:pPr>
+        <w:ind w:left="2160" w:hanging="360"/>
+      </w:pPr>
+      <w:rPr>
+        <w:rFonts w:ascii="Wingdings" w:hAnsi="Wingdings" w:hint="default"/>
+      </w:rPr>
+    </w:lvl>
+    <w:lvl w:ilvl="3" w:tplc="20000001" w:tentative="1">
+      <w:start w:val="1"/>
+      <w:numFmt w:val="bullet"/>
+      <w:lvlText w:val=""/>
+      <w:lvlJc w:val="left"/>
+      <w:pPr>
+        <w:ind w:left="2880" w:hanging="360"/>
+      </w:pPr>
+      <w:rPr>
+        <w:rFonts w:ascii="Symbol" w:hAnsi="Symbol" w:hint="default"/>
+      </w:rPr>
+    </w:lvl>
+    <w:lvl w:ilvl="4" w:tplc="20000003" w:tentative="1">
+      <w:start w:val="1"/>
+      <w:numFmt w:val="bullet"/>
+      <w:lvlText w:val="o"/>
+      <w:lvlJc w:val="left"/>
+      <w:pPr>
+        <w:ind w:left="3600" w:hanging="360"/>
+      </w:pPr>
+      <w:rPr>
+        <w:rFonts w:ascii="Courier New" w:hAnsi="Courier New" w:cs="Courier New" w:hint="default"/>
+      </w:rPr>
+    </w:lvl>
+    <w:lvl w:ilvl="5" w:tplc="20000005" w:tentative="1">
+      <w:start w:val="1"/>
+      <w:numFmt w:val="bullet"/>
+      <w:lvlText w:val=""/>
+      <w:lvlJc w:val="left"/>
+      <w:pPr>
+        <w:ind w:left="4320" w:hanging="360"/>
+      </w:pPr>
+      <w:rPr>
+        <w:rFonts w:ascii="Wingdings" w:hAnsi="Wingdings" w:hint="default"/>
+      </w:rPr>
+    </w:lvl>
+    <w:lvl w:ilvl="6" w:tplc="20000001" w:tentative="1">
+      <w:start w:val="1"/>
+      <w:numFmt w:val="bullet"/>
+      <w:lvlText w:val=""/>
+      <w:lvlJc w:val="left"/>
+      <w:pPr>
+        <w:ind w:left="5040" w:hanging="360"/>
+      </w:pPr>
+      <w:rPr>
+        <w:rFonts w:ascii="Symbol" w:hAnsi="Symbol" w:hint="default"/>
+      </w:rPr>
+    </w:lvl>
+    <w:lvl w:ilvl="7" w:tplc="20000003" w:tentative="1">
+      <w:start w:val="1"/>
+      <w:numFmt w:val="bullet"/>
+      <w:lvlText w:val="o"/>
+      <w:lvlJc w:val="left"/>
+      <w:pPr>
+        <w:ind w:left="5760" w:hanging="360"/>
+      </w:pPr>
+      <w:rPr>
+        <w:rFonts w:ascii="Courier New" w:hAnsi="Courier New" w:cs="Courier New" w:hint="default"/>
+      </w:rPr>
+    </w:lvl>
+    <w:lvl w:ilvl="8" w:tplc="20000005" w:tentative="1">
+      <w:start w:val="1"/>
+      <w:numFmt w:val="bullet"/>
+      <w:lvlText w:val=""/>
+      <w:lvlJc w:val="left"/>
+      <w:pPr>
+        <w:ind w:left="6480" w:hanging="360"/>
+      </w:pPr>
+      <w:rPr>
+        <w:rFonts w:ascii="Wingdings" w:hAnsi="Wingdings" w:hint="default"/>
+      </w:rPr>
+    </w:lvl>
+  </w:abstractNum>
+  <w:abstractNum w:abstractNumId="11" w15:restartNumberingAfterBreak="0">
+    <w:nsid w:val="2AAC51B7"/>
+    <w:multiLevelType w:val="hybridMultilevel"/>
+    <w:tmpl w:val="4DC87E7A"/>
+    <w:lvl w:ilvl="0" w:tplc="20000001">
+      <w:start w:val="1"/>
+      <w:numFmt w:val="bullet"/>
+      <w:lvlText w:val=""/>
+      <w:lvlJc w:val="left"/>
+      <w:pPr>
+        <w:ind w:left="1440" w:hanging="360"/>
+      </w:pPr>
+      <w:rPr>
+        <w:rFonts w:ascii="Symbol" w:hAnsi="Symbol" w:hint="default"/>
+      </w:rPr>
+    </w:lvl>
+    <w:lvl w:ilvl="1" w:tplc="20000003" w:tentative="1">
+      <w:start w:val="1"/>
+      <w:numFmt w:val="bullet"/>
+      <w:lvlText w:val="o"/>
+      <w:lvlJc w:val="left"/>
+      <w:pPr>
+        <w:ind w:left="2160" w:hanging="360"/>
+      </w:pPr>
+      <w:rPr>
+        <w:rFonts w:ascii="Courier New" w:hAnsi="Courier New" w:cs="Courier New" w:hint="default"/>
+      </w:rPr>
+    </w:lvl>
+    <w:lvl w:ilvl="2" w:tplc="20000005" w:tentative="1">
+      <w:start w:val="1"/>
+      <w:numFmt w:val="bullet"/>
+      <w:lvlText w:val=""/>
+      <w:lvlJc w:val="left"/>
+      <w:pPr>
+        <w:ind w:left="2880" w:hanging="360"/>
+      </w:pPr>
+      <w:rPr>
+        <w:rFonts w:ascii="Wingdings" w:hAnsi="Wingdings" w:hint="default"/>
+      </w:rPr>
+    </w:lvl>
+    <w:lvl w:ilvl="3" w:tplc="20000001" w:tentative="1">
+      <w:start w:val="1"/>
+      <w:numFmt w:val="bullet"/>
+      <w:lvlText w:val=""/>
+      <w:lvlJc w:val="left"/>
+      <w:pPr>
+        <w:ind w:left="3600" w:hanging="360"/>
+      </w:pPr>
+      <w:rPr>
+        <w:rFonts w:ascii="Symbol" w:hAnsi="Symbol" w:hint="default"/>
+      </w:rPr>
+    </w:lvl>
+    <w:lvl w:ilvl="4" w:tplc="20000003" w:tentative="1">
+      <w:start w:val="1"/>
+      <w:numFmt w:val="bullet"/>
+      <w:lvlText w:val="o"/>
+      <w:lvlJc w:val="left"/>
+      <w:pPr>
+        <w:ind w:left="4320" w:hanging="360"/>
+      </w:pPr>
+      <w:rPr>
+        <w:rFonts w:ascii="Courier New" w:hAnsi="Courier New" w:cs="Courier New" w:hint="default"/>
+      </w:rPr>
+    </w:lvl>
+    <w:lvl w:ilvl="5" w:tplc="20000005" w:tentative="1">
+      <w:start w:val="1"/>
+      <w:numFmt w:val="bullet"/>
+      <w:lvlText w:val=""/>
+      <w:lvlJc w:val="left"/>
+      <w:pPr>
+        <w:ind w:left="5040" w:hanging="360"/>
+      </w:pPr>
+      <w:rPr>
+        <w:rFonts w:ascii="Wingdings" w:hAnsi="Wingdings" w:hint="default"/>
+      </w:rPr>
+    </w:lvl>
+    <w:lvl w:ilvl="6" w:tplc="20000001" w:tentative="1">
+      <w:start w:val="1"/>
+      <w:numFmt w:val="bullet"/>
+      <w:lvlText w:val=""/>
+      <w:lvlJc w:val="left"/>
+      <w:pPr>
+        <w:ind w:left="5760" w:hanging="360"/>
+      </w:pPr>
+      <w:rPr>
+        <w:rFonts w:ascii="Symbol" w:hAnsi="Symbol" w:hint="default"/>
+      </w:rPr>
+    </w:lvl>
+    <w:lvl w:ilvl="7" w:tplc="20000003" w:tentative="1">
+      <w:start w:val="1"/>
+      <w:numFmt w:val="bullet"/>
+      <w:lvlText w:val="o"/>
+      <w:lvlJc w:val="left"/>
+      <w:pPr>
+        <w:ind w:left="6480" w:hanging="360"/>
+      </w:pPr>
+      <w:rPr>
+        <w:rFonts w:ascii="Courier New" w:hAnsi="Courier New" w:cs="Courier New" w:hint="default"/>
+      </w:rPr>
+    </w:lvl>
+    <w:lvl w:ilvl="8" w:tplc="20000005" w:tentative="1">
+      <w:start w:val="1"/>
+      <w:numFmt w:val="bullet"/>
+      <w:lvlText w:val=""/>
+      <w:lvlJc w:val="left"/>
+      <w:pPr>
+        <w:ind w:left="7200" w:hanging="360"/>
+      </w:pPr>
+      <w:rPr>
+        <w:rFonts w:ascii="Wingdings" w:hAnsi="Wingdings" w:hint="default"/>
+      </w:rPr>
+    </w:lvl>
+  </w:abstractNum>
+  <w:abstractNum w:abstractNumId="12" w15:restartNumberingAfterBreak="0">
     <w:nsid w:val="33F86A54"/>
     <w:multiLevelType w:val="multilevel"/>
     <w:tmpl w:val="EFBE0A36"/>
@@ -4344,7 +5326,7 @@
       </w:rPr>
     </w:lvl>
   </w:abstractNum>
-  <w:abstractNum w:abstractNumId="9" w15:restartNumberingAfterBreak="0">
+  <w:abstractNum w:abstractNumId="13" w15:restartNumberingAfterBreak="0">
     <w:nsid w:val="393D1F16"/>
     <w:multiLevelType w:val="hybridMultilevel"/>
     <w:tmpl w:val="CF0C9134"/>
@@ -4433,7 +5415,120 @@
       </w:pPr>
     </w:lvl>
   </w:abstractNum>
-  <w:abstractNum w:abstractNumId="10" w15:restartNumberingAfterBreak="0">
+  <w:abstractNum w:abstractNumId="14" w15:restartNumberingAfterBreak="0">
+    <w:nsid w:val="3E5636EA"/>
+    <w:multiLevelType w:val="hybridMultilevel"/>
+    <w:tmpl w:val="B664D06C"/>
+    <w:lvl w:ilvl="0" w:tplc="2000000D">
+      <w:start w:val="1"/>
+      <w:numFmt w:val="bullet"/>
+      <w:lvlText w:val=""/>
+      <w:lvlJc w:val="left"/>
+      <w:pPr>
+        <w:ind w:left="1080" w:hanging="360"/>
+      </w:pPr>
+      <w:rPr>
+        <w:rFonts w:ascii="Wingdings" w:hAnsi="Wingdings" w:hint="default"/>
+      </w:rPr>
+    </w:lvl>
+    <w:lvl w:ilvl="1" w:tplc="20000003" w:tentative="1">
+      <w:start w:val="1"/>
+      <w:numFmt w:val="bullet"/>
+      <w:lvlText w:val="o"/>
+      <w:lvlJc w:val="left"/>
+      <w:pPr>
+        <w:ind w:left="1800" w:hanging="360"/>
+      </w:pPr>
+      <w:rPr>
+        <w:rFonts w:ascii="Courier New" w:hAnsi="Courier New" w:cs="Courier New" w:hint="default"/>
+      </w:rPr>
+    </w:lvl>
+    <w:lvl w:ilvl="2" w:tplc="20000005" w:tentative="1">
+      <w:start w:val="1"/>
+      <w:numFmt w:val="bullet"/>
+      <w:lvlText w:val=""/>
+      <w:lvlJc w:val="left"/>
+      <w:pPr>
+        <w:ind w:left="2520" w:hanging="360"/>
+      </w:pPr>
+      <w:rPr>
+        <w:rFonts w:ascii="Wingdings" w:hAnsi="Wingdings" w:hint="default"/>
+      </w:rPr>
+    </w:lvl>
+    <w:lvl w:ilvl="3" w:tplc="20000001" w:tentative="1">
+      <w:start w:val="1"/>
+      <w:numFmt w:val="bullet"/>
+      <w:lvlText w:val=""/>
+      <w:lvlJc w:val="left"/>
+      <w:pPr>
+        <w:ind w:left="3240" w:hanging="360"/>
+      </w:pPr>
+      <w:rPr>
+        <w:rFonts w:ascii="Symbol" w:hAnsi="Symbol" w:hint="default"/>
+      </w:rPr>
+    </w:lvl>
+    <w:lvl w:ilvl="4" w:tplc="20000003" w:tentative="1">
+      <w:start w:val="1"/>
+      <w:numFmt w:val="bullet"/>
+      <w:lvlText w:val="o"/>
+      <w:lvlJc w:val="left"/>
+      <w:pPr>
+        <w:ind w:left="3960" w:hanging="360"/>
+      </w:pPr>
+      <w:rPr>
+        <w:rFonts w:ascii="Courier New" w:hAnsi="Courier New" w:cs="Courier New" w:hint="default"/>
+      </w:rPr>
+    </w:lvl>
+    <w:lvl w:ilvl="5" w:tplc="20000005" w:tentative="1">
+      <w:start w:val="1"/>
+      <w:numFmt w:val="bullet"/>
+      <w:lvlText w:val=""/>
+      <w:lvlJc w:val="left"/>
+      <w:pPr>
+        <w:ind w:left="4680" w:hanging="360"/>
+      </w:pPr>
+      <w:rPr>
+        <w:rFonts w:ascii="Wingdings" w:hAnsi="Wingdings" w:hint="default"/>
+      </w:rPr>
+    </w:lvl>
+    <w:lvl w:ilvl="6" w:tplc="20000001" w:tentative="1">
+      <w:start w:val="1"/>
+      <w:numFmt w:val="bullet"/>
+      <w:lvlText w:val=""/>
+      <w:lvlJc w:val="left"/>
+      <w:pPr>
+        <w:ind w:left="5400" w:hanging="360"/>
+      </w:pPr>
+      <w:rPr>
+        <w:rFonts w:ascii="Symbol" w:hAnsi="Symbol" w:hint="default"/>
+      </w:rPr>
+    </w:lvl>
+    <w:lvl w:ilvl="7" w:tplc="20000003" w:tentative="1">
+      <w:start w:val="1"/>
+      <w:numFmt w:val="bullet"/>
+      <w:lvlText w:val="o"/>
+      <w:lvlJc w:val="left"/>
+      <w:pPr>
+        <w:ind w:left="6120" w:hanging="360"/>
+      </w:pPr>
+      <w:rPr>
+        <w:rFonts w:ascii="Courier New" w:hAnsi="Courier New" w:cs="Courier New" w:hint="default"/>
+      </w:rPr>
+    </w:lvl>
+    <w:lvl w:ilvl="8" w:tplc="20000005" w:tentative="1">
+      <w:start w:val="1"/>
+      <w:numFmt w:val="bullet"/>
+      <w:lvlText w:val=""/>
+      <w:lvlJc w:val="left"/>
+      <w:pPr>
+        <w:ind w:left="6840" w:hanging="360"/>
+      </w:pPr>
+      <w:rPr>
+        <w:rFonts w:ascii="Wingdings" w:hAnsi="Wingdings" w:hint="default"/>
+      </w:rPr>
+    </w:lvl>
+  </w:abstractNum>
+  <w:abstractNum w:abstractNumId="15" w15:restartNumberingAfterBreak="0">
     <w:nsid w:val="3F9C0616"/>
     <w:multiLevelType w:val="hybridMultilevel"/>
     <w:tmpl w:val="21F406B4"/>
@@ -4522,7 +5617,7 @@
       </w:pPr>
     </w:lvl>
   </w:abstractNum>
-  <w:abstractNum w:abstractNumId="11" w15:restartNumberingAfterBreak="0">
+  <w:abstractNum w:abstractNumId="16" w15:restartNumberingAfterBreak="0">
     <w:nsid w:val="3FC523D4"/>
     <w:multiLevelType w:val="hybridMultilevel"/>
     <w:tmpl w:val="6F92AA12"/>
@@ -4608,7 +5703,7 @@
       </w:pPr>
     </w:lvl>
   </w:abstractNum>
-  <w:abstractNum w:abstractNumId="12" w15:restartNumberingAfterBreak="0">
+  <w:abstractNum w:abstractNumId="17" w15:restartNumberingAfterBreak="0">
     <w:nsid w:val="457D7E51"/>
     <w:multiLevelType w:val="hybridMultilevel"/>
     <w:tmpl w:val="EAB85D4E"/>
@@ -4699,7 +5794,7 @@
       </w:pPr>
     </w:lvl>
   </w:abstractNum>
-  <w:abstractNum w:abstractNumId="13" w15:restartNumberingAfterBreak="0">
+  <w:abstractNum w:abstractNumId="18" w15:restartNumberingAfterBreak="0">
     <w:nsid w:val="45D35FEF"/>
     <w:multiLevelType w:val="hybridMultilevel"/>
     <w:tmpl w:val="2DEE5468"/>
@@ -4788,7 +5883,7 @@
       </w:pPr>
     </w:lvl>
   </w:abstractNum>
-  <w:abstractNum w:abstractNumId="14" w15:restartNumberingAfterBreak="0">
+  <w:abstractNum w:abstractNumId="19" w15:restartNumberingAfterBreak="0">
     <w:nsid w:val="54632E0E"/>
     <w:multiLevelType w:val="hybridMultilevel"/>
     <w:tmpl w:val="FB708D8A"/>
@@ -4901,7 +5996,7 @@
       </w:rPr>
     </w:lvl>
   </w:abstractNum>
-  <w:abstractNum w:abstractNumId="15" w15:restartNumberingAfterBreak="0">
+  <w:abstractNum w:abstractNumId="20" w15:restartNumberingAfterBreak="0">
     <w:nsid w:val="5DE90C8F"/>
     <w:multiLevelType w:val="hybridMultilevel"/>
     <w:tmpl w:val="561E4218"/>
@@ -4990,7 +6085,7 @@
       </w:pPr>
     </w:lvl>
   </w:abstractNum>
-  <w:abstractNum w:abstractNumId="16" w15:restartNumberingAfterBreak="0">
+  <w:abstractNum w:abstractNumId="21" w15:restartNumberingAfterBreak="0">
     <w:nsid w:val="65507D4B"/>
     <w:multiLevelType w:val="multilevel"/>
     <w:tmpl w:val="08F4E7E2"/>
@@ -5103,7 +6198,7 @@
       </w:rPr>
     </w:lvl>
   </w:abstractNum>
-  <w:abstractNum w:abstractNumId="17" w15:restartNumberingAfterBreak="0">
+  <w:abstractNum w:abstractNumId="22" w15:restartNumberingAfterBreak="0">
     <w:nsid w:val="66CB4FE5"/>
     <w:multiLevelType w:val="hybridMultilevel"/>
     <w:tmpl w:val="9482D2E2"/>
@@ -5216,7 +6311,7 @@
       </w:rPr>
     </w:lvl>
   </w:abstractNum>
-  <w:abstractNum w:abstractNumId="18" w15:restartNumberingAfterBreak="0">
+  <w:abstractNum w:abstractNumId="23" w15:restartNumberingAfterBreak="0">
     <w:nsid w:val="68FE212F"/>
     <w:multiLevelType w:val="hybridMultilevel"/>
     <w:tmpl w:val="969667CA"/>
@@ -5329,7 +6424,7 @@
       </w:rPr>
     </w:lvl>
   </w:abstractNum>
-  <w:abstractNum w:abstractNumId="19" w15:restartNumberingAfterBreak="0">
+  <w:abstractNum w:abstractNumId="24" w15:restartNumberingAfterBreak="0">
     <w:nsid w:val="7AD0535F"/>
     <w:multiLevelType w:val="hybridMultilevel"/>
     <w:tmpl w:val="0832BE32"/>
@@ -5418,7 +6513,7 @@
       </w:pPr>
     </w:lvl>
   </w:abstractNum>
-  <w:abstractNum w:abstractNumId="20" w15:restartNumberingAfterBreak="0">
+  <w:abstractNum w:abstractNumId="25" w15:restartNumberingAfterBreak="0">
     <w:nsid w:val="7E7A5A4E"/>
     <w:multiLevelType w:val="hybridMultilevel"/>
     <w:tmpl w:val="883CD04E"/>
@@ -5505,67 +6600,82 @@
     </w:lvl>
   </w:abstractNum>
   <w:num w:numId="1">
-    <w:abstractNumId w:val="7"/>
+    <w:abstractNumId w:val="9"/>
   </w:num>
   <w:num w:numId="2">
+    <w:abstractNumId w:val="5"/>
+  </w:num>
+  <w:num w:numId="3">
+    <w:abstractNumId w:val="8"/>
+  </w:num>
+  <w:num w:numId="4">
+    <w:abstractNumId w:val="15"/>
+  </w:num>
+  <w:num w:numId="5">
+    <w:abstractNumId w:val="20"/>
+  </w:num>
+  <w:num w:numId="6">
+    <w:abstractNumId w:val="17"/>
+  </w:num>
+  <w:num w:numId="7">
+    <w:abstractNumId w:val="6"/>
+  </w:num>
+  <w:num w:numId="8">
+    <w:abstractNumId w:val="24"/>
+  </w:num>
+  <w:num w:numId="9">
     <w:abstractNumId w:val="3"/>
   </w:num>
-  <w:num w:numId="3">
-    <w:abstractNumId w:val="6"/>
+  <w:num w:numId="10">
+    <w:abstractNumId w:val="19"/>
   </w:num>
-  <w:num w:numId="4">
-    <w:abstractNumId w:val="10"/>
-  </w:num>
-  <w:num w:numId="5">
-    <w:abstractNumId w:val="15"/>
-  </w:num>
-  <w:num w:numId="6">
+  <w:num w:numId="11">
     <w:abstractNumId w:val="12"/>
   </w:num>
-  <w:num w:numId="7">
-    <w:abstractNumId w:val="4"/>
-  </w:num>
-  <w:num w:numId="8">
-    <w:abstractNumId w:val="19"/>
-  </w:num>
-  <w:num w:numId="9">
-    <w:abstractNumId w:val="2"/>
-  </w:num>
-  <w:num w:numId="10">
-    <w:abstractNumId w:val="14"/>
-  </w:num>
-  <w:num w:numId="11">
-    <w:abstractNumId w:val="8"/>
-  </w:num>
   <w:num w:numId="12">
-    <w:abstractNumId w:val="16"/>
+    <w:abstractNumId w:val="21"/>
   </w:num>
   <w:num w:numId="13">
     <w:abstractNumId w:val="1"/>
   </w:num>
   <w:num w:numId="14">
-    <w:abstractNumId w:val="11"/>
+    <w:abstractNumId w:val="16"/>
   </w:num>
   <w:num w:numId="15">
-    <w:abstractNumId w:val="13"/>
+    <w:abstractNumId w:val="18"/>
   </w:num>
   <w:num w:numId="16">
-    <w:abstractNumId w:val="5"/>
+    <w:abstractNumId w:val="7"/>
   </w:num>
   <w:num w:numId="17">
-    <w:abstractNumId w:val="18"/>
+    <w:abstractNumId w:val="23"/>
   </w:num>
   <w:num w:numId="18">
-    <w:abstractNumId w:val="17"/>
+    <w:abstractNumId w:val="22"/>
   </w:num>
   <w:num w:numId="19">
-    <w:abstractNumId w:val="20"/>
+    <w:abstractNumId w:val="25"/>
   </w:num>
   <w:num w:numId="20">
     <w:abstractNumId w:val="0"/>
   </w:num>
   <w:num w:numId="21">
-    <w:abstractNumId w:val="9"/>
+    <w:abstractNumId w:val="13"/>
+  </w:num>
+  <w:num w:numId="22">
+    <w:abstractNumId w:val="14"/>
+  </w:num>
+  <w:num w:numId="23">
+    <w:abstractNumId w:val="4"/>
+  </w:num>
+  <w:num w:numId="24">
+    <w:abstractNumId w:val="2"/>
+  </w:num>
+  <w:num w:numId="25">
+    <w:abstractNumId w:val="10"/>
+  </w:num>
+  <w:num w:numId="26">
+    <w:abstractNumId w:val="11"/>
   </w:num>
 </w:numbering>
 </file>

</xml_diff>

<commit_message>
Added Assignment pdf & final tour
</commit_message>
<xml_diff>
--- a/DSAPracticalAssignment_GROUP-S.docx
+++ b/DSAPracticalAssignment_GROUP-S.docx
@@ -251,20 +251,8 @@
           <w:sz w:val="32"/>
           <w:szCs w:val="32"/>
         </w:rPr>
-        <w:t xml:space="preserve">Mr. </w:t>
-      </w:r>
-      <w:proofErr w:type="spellStart"/>
-      <w:r>
-        <w:rPr>
-          <w:rFonts w:ascii="Cambria" w:hAnsi="Cambria"/>
-          <w:b/>
-          <w:bCs/>
-          <w:sz w:val="32"/>
-          <w:szCs w:val="32"/>
-        </w:rPr>
-        <w:t>Denish</w:t>
-      </w:r>
-      <w:proofErr w:type="spellEnd"/>
+        <w:t>Mr. Denish</w:t>
+      </w:r>
       <w:r>
         <w:rPr>
           <w:rFonts w:ascii="Cambria" w:hAnsi="Cambria"/>
@@ -863,21 +851,12 @@
                 <w:rFonts w:ascii="Cambria" w:eastAsia="Arial Unicode MS" w:hAnsi="Cambria" w:cs="Arial Unicode MS"/>
               </w:rPr>
             </w:pPr>
-            <w:proofErr w:type="spellStart"/>
             <w:r>
               <w:rPr>
                 <w:rFonts w:ascii="Cambria" w:eastAsia="Arial Unicode MS" w:hAnsi="Cambria" w:cs="Arial Unicode MS"/>
               </w:rPr>
-              <w:t>Seanice</w:t>
+              <w:t xml:space="preserve">Seanice </w:t>
             </w:r>
-            <w:proofErr w:type="spellEnd"/>
-            <w:r>
-              <w:rPr>
-                <w:rFonts w:ascii="Cambria" w:eastAsia="Arial Unicode MS" w:hAnsi="Cambria" w:cs="Arial Unicode MS"/>
-              </w:rPr>
-              <w:t xml:space="preserve"> </w:t>
-            </w:r>
-            <w:proofErr w:type="spellStart"/>
             <w:r>
               <w:rPr>
                 <w:rFonts w:ascii="Cambria" w:eastAsia="Arial Unicode MS" w:hAnsi="Cambria" w:cs="Arial Unicode MS"/>
@@ -890,7 +869,6 @@
               </w:rPr>
               <w:t>abasirye</w:t>
             </w:r>
-            <w:proofErr w:type="spellEnd"/>
           </w:p>
           <w:p>
             <w:pPr>
@@ -1064,19 +1042,11 @@
                 <w:rFonts w:ascii="Cambria" w:eastAsia="Arial Unicode MS" w:hAnsi="Cambria" w:cs="Arial Unicode MS"/>
               </w:rPr>
             </w:pPr>
-            <w:proofErr w:type="spellStart"/>
             <w:r>
               <w:rPr>
                 <w:rFonts w:ascii="Cambria" w:eastAsia="Arial Unicode MS" w:hAnsi="Cambria" w:cs="Arial Unicode MS"/>
               </w:rPr>
-              <w:t>Kiyingi</w:t>
-            </w:r>
-            <w:proofErr w:type="spellEnd"/>
-            <w:r>
-              <w:rPr>
-                <w:rFonts w:ascii="Cambria" w:eastAsia="Arial Unicode MS" w:hAnsi="Cambria" w:cs="Arial Unicode MS"/>
-              </w:rPr>
-              <w:t xml:space="preserve"> Solomon Jessy</w:t>
+              <w:t>Kiyingi Solomon Jessy</w:t>
             </w:r>
           </w:p>
           <w:p>
@@ -1168,16 +1138,8 @@
               <w:rPr>
                 <w:rFonts w:ascii="Cambria" w:eastAsia="Arial Unicode MS" w:hAnsi="Cambria" w:cs="Arial Unicode MS"/>
               </w:rPr>
-              <w:t xml:space="preserve">Jonah </w:t>
+              <w:t>Jonah Akandwanaho</w:t>
             </w:r>
-            <w:proofErr w:type="spellStart"/>
-            <w:r>
-              <w:rPr>
-                <w:rFonts w:ascii="Cambria" w:eastAsia="Arial Unicode MS" w:hAnsi="Cambria" w:cs="Arial Unicode MS"/>
-              </w:rPr>
-              <w:t>Akandwanaho</w:t>
-            </w:r>
-            <w:proofErr w:type="spellEnd"/>
           </w:p>
           <w:p>
             <w:pPr>
@@ -1723,183 +1685,107 @@
           <w:sz w:val="28"/>
           <w:szCs w:val="28"/>
         </w:rPr>
-        <w:t>[</w:t>
-      </w:r>
-      <w:proofErr w:type="spellStart"/>
-      <w:r>
-        <w:rPr>
-          <w:b/>
-          <w:bCs/>
+        <w:t>[i][j]</w:t>
+      </w:r>
+      <w:r>
+        <w:rPr>
           <w:sz w:val="28"/>
           <w:szCs w:val="28"/>
         </w:rPr>
-        <w:t>i</w:t>
-      </w:r>
-      <w:proofErr w:type="spellEnd"/>
-      <w:r>
-        <w:rPr>
-          <w:b/>
-          <w:bCs/>
+        <w:t xml:space="preserve"> = </w:t>
+      </w:r>
+      <w:r>
+        <w:rPr>
+          <w:rFonts w:cstheme="minorHAnsi"/>
+          <w:b/>
+          <w:bCs/>
+          <w:sz w:val="32"/>
+          <w:szCs w:val="32"/>
+        </w:rPr>
+        <w:t>∞</w:t>
+      </w:r>
+      <w:r>
+        <w:rPr>
           <w:sz w:val="28"/>
           <w:szCs w:val="28"/>
         </w:rPr>
-        <w:t>][j]</w:t>
+        <w:t xml:space="preserve"> which means “Infinite distance” or “no connection between the cities” where i and j are cities. Furthermore, since the graph is undirected (there can be a</w:t>
       </w:r>
       <w:r>
         <w:rPr>
           <w:sz w:val="28"/>
           <w:szCs w:val="28"/>
         </w:rPr>
-        <w:t xml:space="preserve"> = </w:t>
-      </w:r>
-      <w:r>
-        <w:rPr>
-          <w:rFonts w:cstheme="minorHAnsi"/>
-          <w:b/>
-          <w:bCs/>
-          <w:sz w:val="32"/>
-          <w:szCs w:val="32"/>
-        </w:rPr>
-        <w:t>∞</w:t>
+        <w:t xml:space="preserve"> </w:t>
       </w:r>
       <w:r>
         <w:rPr>
           <w:sz w:val="28"/>
           <w:szCs w:val="28"/>
         </w:rPr>
-        <w:t xml:space="preserve"> which means “Infinite distance” or “no connection between the cities” where </w:t>
-      </w:r>
-      <w:proofErr w:type="spellStart"/>
+        <w:t xml:space="preserve">route to and from two cities i.e., from city 1 to city 2 &amp; </w:t>
+      </w:r>
       <w:r>
         <w:rPr>
           <w:sz w:val="28"/>
           <w:szCs w:val="28"/>
         </w:rPr>
-        <w:t>i</w:t>
-      </w:r>
-      <w:proofErr w:type="spellEnd"/>
+        <w:t>vice versa</w:t>
+      </w:r>
       <w:r>
         <w:rPr>
           <w:sz w:val="28"/>
           <w:szCs w:val="28"/>
         </w:rPr>
-        <w:t xml:space="preserve"> and j are cities. Furthermore, since the graph is undirected (there can be a</w:t>
+        <w:t>), the matrix is symmetric</w:t>
       </w:r>
       <w:r>
         <w:rPr>
           <w:sz w:val="28"/>
           <w:szCs w:val="28"/>
         </w:rPr>
-        <w:t xml:space="preserve"> </w:t>
+        <w:t xml:space="preserve">, implying </w:t>
       </w:r>
       <w:r>
         <w:rPr>
           <w:sz w:val="28"/>
           <w:szCs w:val="28"/>
         </w:rPr>
-        <w:t xml:space="preserve">route to and from two cities i.e., from city 1 to city 2 &amp; </w:t>
-      </w:r>
-      <w:r>
-        <w:rPr>
+        <w:t>(</w:t>
+      </w:r>
+      <w:r>
+        <w:rPr>
+          <w:b/>
+          <w:bCs/>
           <w:sz w:val="28"/>
           <w:szCs w:val="28"/>
         </w:rPr>
-        <w:t>vice versa</w:t>
-      </w:r>
-      <w:r>
-        <w:rPr>
+        <w:t>matrix</w:t>
+      </w:r>
+      <w:r>
+        <w:rPr>
+          <w:b/>
+          <w:bCs/>
           <w:sz w:val="28"/>
           <w:szCs w:val="28"/>
         </w:rPr>
-        <w:t>), the matrix is symmetric</w:t>
+        <w:t>[i][j]</w:t>
       </w:r>
       <w:r>
         <w:rPr>
           <w:sz w:val="28"/>
           <w:szCs w:val="28"/>
         </w:rPr>
-        <w:t xml:space="preserve">, implying </w:t>
-      </w:r>
-      <w:r>
-        <w:rPr>
+        <w:t xml:space="preserve"> = </w:t>
+      </w:r>
+      <w:r>
+        <w:rPr>
+          <w:b/>
+          <w:bCs/>
           <w:sz w:val="28"/>
           <w:szCs w:val="28"/>
         </w:rPr>
-        <w:t>(</w:t>
-      </w:r>
-      <w:r>
-        <w:rPr>
-          <w:b/>
-          <w:bCs/>
-          <w:sz w:val="28"/>
-          <w:szCs w:val="28"/>
-        </w:rPr>
-        <w:t>matrix</w:t>
-      </w:r>
-      <w:r>
-        <w:rPr>
-          <w:b/>
-          <w:bCs/>
-          <w:sz w:val="28"/>
-          <w:szCs w:val="28"/>
-        </w:rPr>
-        <w:t>[</w:t>
-      </w:r>
-      <w:proofErr w:type="spellStart"/>
-      <w:r>
-        <w:rPr>
-          <w:b/>
-          <w:bCs/>
-          <w:sz w:val="28"/>
-          <w:szCs w:val="28"/>
-        </w:rPr>
-        <w:t>i</w:t>
-      </w:r>
-      <w:proofErr w:type="spellEnd"/>
-      <w:r>
-        <w:rPr>
-          <w:b/>
-          <w:bCs/>
-          <w:sz w:val="28"/>
-          <w:szCs w:val="28"/>
-        </w:rPr>
-        <w:t>][j]</w:t>
-      </w:r>
-      <w:r>
-        <w:rPr>
-          <w:sz w:val="28"/>
-          <w:szCs w:val="28"/>
-        </w:rPr>
-        <w:t xml:space="preserve"> = </w:t>
-      </w:r>
-      <w:r>
-        <w:rPr>
-          <w:b/>
-          <w:bCs/>
-          <w:sz w:val="28"/>
-          <w:szCs w:val="28"/>
-        </w:rPr>
-        <w:t>matrix[j][</w:t>
-      </w:r>
-      <w:proofErr w:type="spellStart"/>
-      <w:r>
-        <w:rPr>
-          <w:b/>
-          <w:bCs/>
-          <w:sz w:val="28"/>
-          <w:szCs w:val="28"/>
-        </w:rPr>
-        <w:t>i</w:t>
-      </w:r>
-      <w:proofErr w:type="spellEnd"/>
-      <w:r>
-        <w:rPr>
-          <w:b/>
-          <w:bCs/>
-          <w:sz w:val="28"/>
-          <w:szCs w:val="28"/>
-        </w:rPr>
-        <w:t>]</w:t>
+        <w:t>matrix[j][i]</w:t>
       </w:r>
       <w:r>
         <w:rPr>
@@ -4197,49 +4083,29 @@
           <w:sz w:val="24"/>
           <w:szCs w:val="24"/>
         </w:rPr>
+        <w:t xml:space="preserve"> BnB </w:t>
+      </w:r>
+      <w:r>
+        <w:rPr>
+          <w:sz w:val="24"/>
+          <w:szCs w:val="24"/>
+        </w:rPr>
+        <w:t>but faster</w:t>
+      </w:r>
+      <w:r>
+        <w:rPr>
+          <w:sz w:val="24"/>
+          <w:szCs w:val="24"/>
+        </w:rPr>
+        <w:t>.</w:t>
+      </w:r>
+      <w:r>
+        <w:rPr>
+          <w:sz w:val="24"/>
+          <w:szCs w:val="24"/>
+        </w:rPr>
         <w:t xml:space="preserve"> </w:t>
       </w:r>
-      <w:proofErr w:type="spellStart"/>
-      <w:r>
-        <w:rPr>
-          <w:b/>
-          <w:bCs/>
-          <w:sz w:val="24"/>
-          <w:szCs w:val="24"/>
-        </w:rPr>
-        <w:t>BnB</w:t>
-      </w:r>
-      <w:proofErr w:type="spellEnd"/>
-      <w:r>
-        <w:rPr>
-          <w:b/>
-          <w:bCs/>
-          <w:sz w:val="24"/>
-          <w:szCs w:val="24"/>
-        </w:rPr>
-        <w:t xml:space="preserve"> </w:t>
-      </w:r>
-      <w:r>
-        <w:rPr>
-          <w:sz w:val="24"/>
-          <w:szCs w:val="24"/>
-        </w:rPr>
-        <w:t>but faster</w:t>
-      </w:r>
-      <w:r>
-        <w:rPr>
-          <w:sz w:val="24"/>
-          <w:szCs w:val="24"/>
-        </w:rPr>
-        <w:t>.</w:t>
-      </w:r>
-      <w:r>
-        <w:rPr>
-          <w:sz w:val="24"/>
-          <w:szCs w:val="24"/>
-        </w:rPr>
-        <w:t xml:space="preserve"> </w:t>
-      </w:r>
       <w:r>
         <w:rPr>
           <w:sz w:val="24"/>
@@ -4254,16 +4120,7 @@
           <w:sz w:val="24"/>
           <w:szCs w:val="24"/>
         </w:rPr>
-        <w:t xml:space="preserve"> NN</w:t>
-      </w:r>
-      <w:r>
-        <w:rPr>
-          <w:b/>
-          <w:bCs/>
-          <w:sz w:val="24"/>
-          <w:szCs w:val="24"/>
-        </w:rPr>
-        <w:t xml:space="preserve">, </w:t>
+        <w:t xml:space="preserve"> NN, </w:t>
       </w:r>
       <w:r>
         <w:rPr>
@@ -4373,27 +4230,7 @@
           <w:sz w:val="24"/>
           <w:szCs w:val="24"/>
         </w:rPr>
-        <w:t xml:space="preserve"> </w:t>
-      </w:r>
-      <w:proofErr w:type="spellStart"/>
-      <w:r>
-        <w:rPr>
-          <w:b/>
-          <w:bCs/>
-          <w:sz w:val="24"/>
-          <w:szCs w:val="24"/>
-        </w:rPr>
-        <w:t>BnB</w:t>
-      </w:r>
-      <w:proofErr w:type="spellEnd"/>
-      <w:r>
-        <w:rPr>
-          <w:b/>
-          <w:bCs/>
-          <w:sz w:val="24"/>
-          <w:szCs w:val="24"/>
-        </w:rPr>
-        <w:t xml:space="preserve"> </w:t>
+        <w:t xml:space="preserve"> BnB </w:t>
       </w:r>
       <w:r>
         <w:rPr>
@@ -4638,7 +4475,6 @@
         </w:rPr>
         <w:t xml:space="preserve">ses </w:t>
       </w:r>
-      <w:proofErr w:type="spellStart"/>
       <w:r>
         <w:rPr>
           <w:b/>
@@ -4648,7 +4484,6 @@
         </w:rPr>
         <w:t>memoisation</w:t>
       </w:r>
-      <w:proofErr w:type="spellEnd"/>
       <w:r>
         <w:rPr>
           <w:sz w:val="28"/>
@@ -4705,18 +4540,7 @@
                 <w:sz w:val="24"/>
                 <w:szCs w:val="24"/>
               </w:rPr>
-              <m:t>n</m:t>
-            </m:r>
-            <m:r>
-              <m:rPr>
-                <m:sty m:val="bi"/>
-              </m:rPr>
-              <w:rPr>
-                <w:rFonts w:ascii="Cambria Math" w:hAnsi="Cambria Math"/>
-                <w:sz w:val="24"/>
-                <w:szCs w:val="24"/>
-              </w:rPr>
-              <m:t>!</m:t>
+              <m:t>n!</m:t>
             </m:r>
           </m:e>
         </m:d>
@@ -4779,18 +4603,7 @@
                 <w:sz w:val="24"/>
                 <w:szCs w:val="24"/>
               </w:rPr>
-              <m:t>n</m:t>
-            </m:r>
-            <m:r>
-              <m:rPr>
-                <m:sty m:val="bi"/>
-              </m:rPr>
-              <w:rPr>
-                <w:rFonts w:ascii="Cambria Math" w:hAnsi="Cambria Math"/>
-                <w:sz w:val="24"/>
-                <w:szCs w:val="24"/>
-              </w:rPr>
-              <m:t>⋅</m:t>
+              <m:t>n⋅</m:t>
             </m:r>
             <m:sSup>
               <m:sSupPr>
@@ -4948,17 +4761,8 @@
           <w:sz w:val="24"/>
           <w:szCs w:val="24"/>
         </w:rPr>
-        <w:t xml:space="preserve">We will define </w:t>
-      </w:r>
-      <w:proofErr w:type="spellStart"/>
-      <w:r>
-        <w:rPr>
-          <w:sz w:val="24"/>
-          <w:szCs w:val="24"/>
-        </w:rPr>
-        <w:t>dp</w:t>
-      </w:r>
-      <w:proofErr w:type="spellEnd"/>
+        <w:t>We will define dp</w:t>
+      </w:r>
       <w:r>
         <w:rPr>
           <w:b/>
@@ -4973,17 +4777,8 @@
           <w:sz w:val="24"/>
           <w:szCs w:val="24"/>
         </w:rPr>
-        <w:t xml:space="preserve"> using previous states: </w:t>
-      </w:r>
-      <w:proofErr w:type="spellStart"/>
-      <w:r>
-        <w:rPr>
-          <w:sz w:val="24"/>
-          <w:szCs w:val="24"/>
-        </w:rPr>
-        <w:t>dp</w:t>
-      </w:r>
-      <w:proofErr w:type="spellEnd"/>
+        <w:t xml:space="preserve"> using previous states: dp</w:t>
+      </w:r>
       <w:r>
         <w:rPr>
           <w:b/>
@@ -5014,23 +4809,7 @@
           <w:sz w:val="24"/>
           <w:szCs w:val="24"/>
         </w:rPr>
-        <w:t>(</w:t>
-      </w:r>
-      <w:proofErr w:type="spellStart"/>
-      <w:r>
-        <w:rPr>
-          <w:sz w:val="24"/>
-          <w:szCs w:val="24"/>
-        </w:rPr>
-        <w:t>dp</w:t>
-      </w:r>
-      <w:proofErr w:type="spellEnd"/>
-      <w:r>
-        <w:rPr>
-          <w:sz w:val="24"/>
-          <w:szCs w:val="24"/>
-        </w:rPr>
-        <w:t>[</w:t>
+        <w:t>(dp[</w:t>
       </w:r>
       <w:r>
         <w:rPr>
@@ -5051,7 +4830,6 @@
         </w:rPr>
         <w:t>}][</w:t>
       </w:r>
-      <w:proofErr w:type="spellStart"/>
       <w:proofErr w:type="gramEnd"/>
       <w:r>
         <w:rPr>
@@ -5060,17 +4838,7 @@
           <w:sz w:val="24"/>
           <w:szCs w:val="24"/>
         </w:rPr>
-        <w:t>i</w:t>
-      </w:r>
-      <w:proofErr w:type="spellEnd"/>
-      <w:r>
-        <w:rPr>
-          <w:b/>
-          <w:bCs/>
-          <w:sz w:val="24"/>
-          <w:szCs w:val="24"/>
-        </w:rPr>
-        <w:t>]</w:t>
+        <w:t>i]</w:t>
       </w:r>
       <w:r>
         <w:rPr>
@@ -5086,27 +4854,7 @@
           <w:sz w:val="24"/>
           <w:szCs w:val="24"/>
         </w:rPr>
-        <w:t>[</w:t>
-      </w:r>
-      <w:proofErr w:type="spellStart"/>
-      <w:r>
-        <w:rPr>
-          <w:b/>
-          <w:bCs/>
-          <w:sz w:val="24"/>
-          <w:szCs w:val="24"/>
-        </w:rPr>
-        <w:t>i</w:t>
-      </w:r>
-      <w:proofErr w:type="spellEnd"/>
-      <w:r>
-        <w:rPr>
-          <w:b/>
-          <w:bCs/>
-          <w:sz w:val="24"/>
-          <w:szCs w:val="24"/>
-        </w:rPr>
-        <w:t>][j])</w:t>
+        <w:t>[i][j])</w:t>
       </w:r>
       <w:r>
         <w:rPr>
@@ -5122,19 +4870,8 @@
           <w:sz w:val="24"/>
           <w:szCs w:val="24"/>
         </w:rPr>
-        <w:t xml:space="preserve"> </w:t>
-      </w:r>
-      <w:proofErr w:type="spellStart"/>
-      <w:r>
-        <w:rPr>
-          <w:b/>
-          <w:bCs/>
-          <w:sz w:val="24"/>
-          <w:szCs w:val="24"/>
-        </w:rPr>
-        <w:t>i</w:t>
-      </w:r>
-      <w:proofErr w:type="spellEnd"/>
+        <w:t xml:space="preserve"> i</w:t>
+      </w:r>
       <w:r>
         <w:rPr>
           <w:sz w:val="24"/>
@@ -5199,7 +4936,6 @@
         </w:rPr>
         <w:t xml:space="preserve"> </w:t>
       </w:r>
-      <w:proofErr w:type="spellStart"/>
       <w:proofErr w:type="gramStart"/>
       <w:r>
         <w:rPr>
@@ -5208,17 +4944,7 @@
           <w:sz w:val="24"/>
           <w:szCs w:val="24"/>
         </w:rPr>
-        <w:t>dp</w:t>
-      </w:r>
-      <w:proofErr w:type="spellEnd"/>
-      <w:r>
-        <w:rPr>
-          <w:b/>
-          <w:bCs/>
-          <w:sz w:val="24"/>
-          <w:szCs w:val="24"/>
-        </w:rPr>
-        <w:t>[</w:t>
+        <w:t>dp[</w:t>
       </w:r>
       <w:proofErr w:type="gramEnd"/>
       <w:r>
@@ -5660,18 +5386,7 @@
                 <w:sz w:val="24"/>
                 <w:szCs w:val="24"/>
               </w:rPr>
-              <m:t>n</m:t>
-            </m:r>
-            <m:r>
-              <m:rPr>
-                <m:sty m:val="bi"/>
-              </m:rPr>
-              <w:rPr>
-                <w:rFonts w:ascii="Cambria Math" w:hAnsi="Cambria Math"/>
-                <w:sz w:val="24"/>
-                <w:szCs w:val="24"/>
-              </w:rPr>
-              <m:t>⋅</m:t>
+              <m:t>n⋅</m:t>
             </m:r>
             <m:sSup>
               <m:sSupPr>
@@ -5795,18 +5510,7 @@
                 <w:sz w:val="24"/>
                 <w:szCs w:val="24"/>
               </w:rPr>
-              <m:t>n</m:t>
-            </m:r>
-            <m:r>
-              <m:rPr>
-                <m:sty m:val="bi"/>
-              </m:rPr>
-              <w:rPr>
-                <w:rFonts w:ascii="Cambria Math" w:hAnsi="Cambria Math"/>
-                <w:sz w:val="24"/>
-                <w:szCs w:val="24"/>
-              </w:rPr>
-              <m:t>⋅</m:t>
+              <m:t>n⋅</m:t>
             </m:r>
             <m:sSup>
               <m:sSupPr>
@@ -5918,23 +5622,7 @@
           <w:sz w:val="24"/>
           <w:szCs w:val="24"/>
         </w:rPr>
-        <w:t xml:space="preserve">Since </w:t>
-      </w:r>
-      <w:proofErr w:type="spellStart"/>
-      <w:r>
-        <w:rPr>
-          <w:sz w:val="24"/>
-          <w:szCs w:val="24"/>
-        </w:rPr>
-        <w:t>memoisation</w:t>
-      </w:r>
-      <w:proofErr w:type="spellEnd"/>
-      <w:r>
-        <w:rPr>
-          <w:sz w:val="24"/>
-          <w:szCs w:val="24"/>
-        </w:rPr>
-        <w:t xml:space="preserve"> ensures state is computed only once, we avoid redundant precomputation.</w:t>
+        <w:t>Since memoisation ensures state is computed only once, we avoid redundant precomputation.</w:t>
       </w:r>
     </w:p>
     <w:p>
@@ -6177,7 +5865,6 @@
         </w:rPr>
         <w:t xml:space="preserve"> DP </w:t>
       </w:r>
-      <w:proofErr w:type="spellStart"/>
       <w:r>
         <w:rPr>
           <w:b/>
@@ -6194,17 +5881,7 @@
           <w:sz w:val="24"/>
           <w:szCs w:val="24"/>
         </w:rPr>
-        <w:t>emoisation</w:t>
-      </w:r>
-      <w:proofErr w:type="spellEnd"/>
-      <w:r>
-        <w:rPr>
-          <w:b/>
-          <w:bCs/>
-          <w:sz w:val="24"/>
-          <w:szCs w:val="24"/>
-        </w:rPr>
-        <w:t xml:space="preserve"> Table:</w:t>
+        <w:t>emoisation Table:</w:t>
       </w:r>
     </w:p>
     <w:p>
@@ -6315,18 +5992,7 @@
                 <w:sz w:val="24"/>
                 <w:szCs w:val="24"/>
               </w:rPr>
-              <m:t>n</m:t>
-            </m:r>
-            <m:r>
-              <m:rPr>
-                <m:sty m:val="bi"/>
-              </m:rPr>
-              <w:rPr>
-                <w:rFonts w:ascii="Cambria Math" w:hAnsi="Cambria Math"/>
-                <w:sz w:val="24"/>
-                <w:szCs w:val="24"/>
-              </w:rPr>
-              <m:t>⋅</m:t>
+              <m:t>n⋅</m:t>
             </m:r>
             <m:sSup>
               <m:sSupPr>
@@ -6515,18 +6181,7 @@
                 <w:sz w:val="24"/>
                 <w:szCs w:val="24"/>
               </w:rPr>
-              <m:t>n</m:t>
-            </m:r>
-            <m:r>
-              <m:rPr>
-                <m:sty m:val="bi"/>
-              </m:rPr>
-              <w:rPr>
-                <w:rFonts w:ascii="Cambria Math" w:hAnsi="Cambria Math"/>
-                <w:sz w:val="24"/>
-                <w:szCs w:val="24"/>
-              </w:rPr>
-              <m:t>⋅</m:t>
+              <m:t>n⋅</m:t>
             </m:r>
             <m:sSup>
               <m:sSupPr>
@@ -6773,18 +6428,7 @@
                 <w:sz w:val="24"/>
                 <w:szCs w:val="24"/>
               </w:rPr>
-              <m:t>n</m:t>
-            </m:r>
-            <m:r>
-              <m:rPr>
-                <m:sty m:val="bi"/>
-              </m:rPr>
-              <w:rPr>
-                <w:rFonts w:ascii="Cambria Math" w:hAnsi="Cambria Math"/>
-                <w:sz w:val="24"/>
-                <w:szCs w:val="24"/>
-              </w:rPr>
-              <m:t>⋅</m:t>
+              <m:t>n⋅</m:t>
             </m:r>
             <m:sSup>
               <m:sSupPr>
@@ -6944,7 +6588,7 @@
               <w:sz w:val="24"/>
               <w:szCs w:val="24"/>
             </w:rPr>
-            <m:t>g</m:t>
+            <m:t>g(</m:t>
           </m:r>
           <m:r>
             <m:rPr>
@@ -6955,37 +6599,8 @@
               <w:sz w:val="24"/>
               <w:szCs w:val="24"/>
             </w:rPr>
-            <m:t xml:space="preserve">(1, </m:t>
+            <m:t>i, S)</m:t>
           </m:r>
-          <m:d>
-            <m:dPr>
-              <m:begChr m:val="{"/>
-              <m:endChr m:val="}"/>
-              <m:ctrlPr>
-                <w:rPr>
-                  <w:rFonts w:ascii="Cambria Math" w:hAnsi="Cambria Math"/>
-                  <w:b/>
-                  <w:bCs/>
-                  <w:i/>
-                  <w:sz w:val="24"/>
-                  <w:szCs w:val="24"/>
-                </w:rPr>
-              </m:ctrlPr>
-            </m:dPr>
-            <m:e>
-              <m:r>
-                <m:rPr>
-                  <m:sty m:val="bi"/>
-                </m:rPr>
-                <w:rPr>
-                  <w:rFonts w:ascii="Cambria Math" w:hAnsi="Cambria Math"/>
-                  <w:sz w:val="24"/>
-                  <w:szCs w:val="24"/>
-                </w:rPr>
-                <m:t>i, s</m:t>
-              </m:r>
-            </m:e>
-          </m:d>
           <m:r>
             <m:rPr>
               <m:sty m:val="bi"/>
@@ -7080,18 +6695,7 @@
                   <w:sz w:val="24"/>
                   <w:szCs w:val="24"/>
                 </w:rPr>
-                <m:t>j</m:t>
-              </m:r>
-              <m:r>
-                <m:rPr>
-                  <m:sty m:val="bi"/>
-                </m:rPr>
-                <w:rPr>
-                  <w:rFonts w:ascii="Cambria Math" w:hAnsi="Cambria Math"/>
-                  <w:sz w:val="24"/>
-                  <w:szCs w:val="24"/>
-                </w:rPr>
-                <m:t xml:space="preserve"> </m:t>
+                <m:t xml:space="preserve">j </m:t>
               </m:r>
               <m:d>
                 <m:dPr>
@@ -7118,7 +6722,18 @@
                       <w:sz w:val="24"/>
                       <w:szCs w:val="24"/>
                     </w:rPr>
-                    <m:t>s-j</m:t>
+                    <m:t>S</m:t>
+                  </m:r>
+                  <m:r>
+                    <m:rPr>
+                      <m:sty m:val="bi"/>
+                    </m:rPr>
+                    <w:rPr>
+                      <w:rFonts w:ascii="Cambria Math" w:hAnsi="Cambria Math"/>
+                      <w:sz w:val="24"/>
+                      <w:szCs w:val="24"/>
+                    </w:rPr>
+                    <m:t>-j</m:t>
                   </m:r>
                 </m:e>
               </m:d>
@@ -7133,18 +6748,7 @@
               <w:sz w:val="24"/>
               <w:szCs w:val="24"/>
             </w:rPr>
-            <m:t xml:space="preserve">   </m:t>
-          </m:r>
-          <m:r>
-            <m:rPr>
-              <m:sty m:val="bi"/>
-            </m:rPr>
-            <w:rPr>
-              <w:rFonts w:ascii="Cambria Math" w:hAnsi="Cambria Math"/>
-              <w:sz w:val="24"/>
-              <w:szCs w:val="24"/>
-            </w:rPr>
-            <m:t xml:space="preserve"> Where; </m:t>
+            <m:t xml:space="preserve">    Where; </m:t>
           </m:r>
         </m:oMath>
       </m:oMathPara>
@@ -7312,18 +6916,7 @@
               <w:sz w:val="24"/>
               <w:szCs w:val="24"/>
             </w:rPr>
-            <m:t>g</m:t>
-          </m:r>
-          <m:r>
-            <m:rPr>
-              <m:sty m:val="bi"/>
-            </m:rPr>
-            <w:rPr>
-              <w:rFonts w:ascii="Cambria Math" w:hAnsi="Cambria Math"/>
-              <w:sz w:val="24"/>
-              <w:szCs w:val="24"/>
-            </w:rPr>
-            <m:t xml:space="preserve">(1, </m:t>
+            <m:t xml:space="preserve">g(1, </m:t>
           </m:r>
           <m:d>
             <m:dPr>
@@ -7350,18 +6943,7 @@
                   <w:sz w:val="24"/>
                   <w:szCs w:val="24"/>
                 </w:rPr>
-                <m:t>2</m:t>
-              </m:r>
-              <m:r>
-                <m:rPr>
-                  <m:sty m:val="bi"/>
-                </m:rPr>
-                <w:rPr>
-                  <w:rFonts w:ascii="Cambria Math" w:hAnsi="Cambria Math"/>
-                  <w:sz w:val="24"/>
-                  <w:szCs w:val="24"/>
-                </w:rPr>
-                <m:t>, 3,4, 5, 6, 7</m:t>
+                <m:t>2, 3,4, 5, 6, 7</m:t>
               </m:r>
             </m:e>
           </m:d>
@@ -7510,18 +7092,7 @@
               <w:sz w:val="24"/>
               <w:szCs w:val="24"/>
             </w:rPr>
-            <m:t>g</m:t>
-          </m:r>
-          <m:r>
-            <m:rPr>
-              <m:sty m:val="bi"/>
-            </m:rPr>
-            <w:rPr>
-              <w:rFonts w:ascii="Cambria Math" w:hAnsi="Cambria Math"/>
-              <w:sz w:val="24"/>
-              <w:szCs w:val="24"/>
-            </w:rPr>
-            <m:t xml:space="preserve">(1, </m:t>
+            <m:t xml:space="preserve">g(1, </m:t>
           </m:r>
           <m:d>
             <m:dPr>
@@ -7548,18 +7119,7 @@
                   <w:sz w:val="24"/>
                   <w:szCs w:val="24"/>
                 </w:rPr>
-                <m:t>2</m:t>
-              </m:r>
-              <m:r>
-                <m:rPr>
-                  <m:sty m:val="bi"/>
-                </m:rPr>
-                <w:rPr>
-                  <w:rFonts w:ascii="Cambria Math" w:hAnsi="Cambria Math"/>
-                  <w:sz w:val="24"/>
-                  <w:szCs w:val="24"/>
-                </w:rPr>
-                <m:t>, 3,4, 5, 6, 7</m:t>
+                <m:t>2, 3,4, 5, 6, 7</m:t>
               </m:r>
             </m:e>
           </m:d>
@@ -7597,18 +7157,7 @@
                   <w:sz w:val="24"/>
                   <w:szCs w:val="24"/>
                 </w:rPr>
-                <m:t>1,</m:t>
-              </m:r>
-              <m:r>
-                <m:rPr>
-                  <m:sty m:val="bi"/>
-                </m:rPr>
-                <w:rPr>
-                  <w:rFonts w:ascii="Cambria Math" w:hAnsi="Cambria Math"/>
-                  <w:sz w:val="24"/>
-                  <w:szCs w:val="24"/>
-                </w:rPr>
-                <m:t>3</m:t>
+                <m:t>1,3</m:t>
               </m:r>
             </m:e>
           </m:d>
@@ -7646,18 +7195,7 @@
                   <w:sz w:val="24"/>
                   <w:szCs w:val="24"/>
                 </w:rPr>
-                <m:t>3</m:t>
-              </m:r>
-              <m:r>
-                <m:rPr>
-                  <m:sty m:val="bi"/>
-                </m:rPr>
-                <w:rPr>
-                  <w:rFonts w:ascii="Cambria Math" w:hAnsi="Cambria Math"/>
-                  <w:sz w:val="24"/>
-                  <w:szCs w:val="24"/>
-                </w:rPr>
-                <m:t xml:space="preserve">, </m:t>
+                <m:t xml:space="preserve">3, </m:t>
               </m:r>
               <m:d>
                 <m:dPr>
@@ -7684,18 +7222,7 @@
                       <w:sz w:val="24"/>
                       <w:szCs w:val="24"/>
                     </w:rPr>
-                    <m:t>2</m:t>
-                  </m:r>
-                  <m:r>
-                    <m:rPr>
-                      <m:sty m:val="bi"/>
-                    </m:rPr>
-                    <w:rPr>
-                      <w:rFonts w:ascii="Cambria Math" w:hAnsi="Cambria Math"/>
-                      <w:sz w:val="24"/>
-                      <w:szCs w:val="24"/>
-                    </w:rPr>
-                    <m:t>, 4, 5, 6, 7</m:t>
+                    <m:t>2, 4, 5, 6, 7</m:t>
                   </m:r>
                 </m:e>
               </m:d>
@@ -7741,18 +7268,7 @@
               <w:sz w:val="24"/>
               <w:szCs w:val="24"/>
             </w:rPr>
-            <m:t>g</m:t>
-          </m:r>
-          <m:r>
-            <m:rPr>
-              <m:sty m:val="bi"/>
-            </m:rPr>
-            <w:rPr>
-              <w:rFonts w:ascii="Cambria Math" w:hAnsi="Cambria Math"/>
-              <w:sz w:val="24"/>
-              <w:szCs w:val="24"/>
-            </w:rPr>
-            <m:t xml:space="preserve">(1, </m:t>
+            <m:t xml:space="preserve">g(1, </m:t>
           </m:r>
           <m:d>
             <m:dPr>
@@ -7779,18 +7295,7 @@
                   <w:sz w:val="24"/>
                   <w:szCs w:val="24"/>
                 </w:rPr>
-                <m:t>2</m:t>
-              </m:r>
-              <m:r>
-                <m:rPr>
-                  <m:sty m:val="bi"/>
-                </m:rPr>
-                <w:rPr>
-                  <w:rFonts w:ascii="Cambria Math" w:hAnsi="Cambria Math"/>
-                  <w:sz w:val="24"/>
-                  <w:szCs w:val="24"/>
-                </w:rPr>
-                <m:t>, 3,4, 5, 6, 7</m:t>
+                <m:t>2, 3,4, 5, 6, 7</m:t>
               </m:r>
             </m:e>
           </m:d>
@@ -7828,18 +7333,7 @@
                   <w:sz w:val="24"/>
                   <w:szCs w:val="24"/>
                 </w:rPr>
-                <m:t>1,</m:t>
-              </m:r>
-              <m:r>
-                <m:rPr>
-                  <m:sty m:val="bi"/>
-                </m:rPr>
-                <w:rPr>
-                  <w:rFonts w:ascii="Cambria Math" w:hAnsi="Cambria Math"/>
-                  <w:sz w:val="24"/>
-                  <w:szCs w:val="24"/>
-                </w:rPr>
-                <m:t>4</m:t>
+                <m:t>1,4</m:t>
               </m:r>
             </m:e>
           </m:d>
@@ -7877,18 +7371,7 @@
                   <w:sz w:val="24"/>
                   <w:szCs w:val="24"/>
                 </w:rPr>
-                <m:t>4</m:t>
-              </m:r>
-              <m:r>
-                <m:rPr>
-                  <m:sty m:val="bi"/>
-                </m:rPr>
-                <w:rPr>
-                  <w:rFonts w:ascii="Cambria Math" w:hAnsi="Cambria Math"/>
-                  <w:sz w:val="24"/>
-                  <w:szCs w:val="24"/>
-                </w:rPr>
-                <m:t xml:space="preserve">, </m:t>
+                <m:t xml:space="preserve">4, </m:t>
               </m:r>
               <m:d>
                 <m:dPr>
@@ -7915,18 +7398,7 @@
                       <w:sz w:val="24"/>
                       <w:szCs w:val="24"/>
                     </w:rPr>
-                    <m:t xml:space="preserve">2, </m:t>
-                  </m:r>
-                  <m:r>
-                    <m:rPr>
-                      <m:sty m:val="bi"/>
-                    </m:rPr>
-                    <w:rPr>
-                      <w:rFonts w:ascii="Cambria Math" w:hAnsi="Cambria Math"/>
-                      <w:sz w:val="24"/>
-                      <w:szCs w:val="24"/>
-                    </w:rPr>
-                    <m:t>3, 5, 6, 7</m:t>
+                    <m:t>2, 3, 5, 6, 7</m:t>
                   </m:r>
                 </m:e>
               </m:d>
@@ -7972,18 +7444,7 @@
               <w:sz w:val="24"/>
               <w:szCs w:val="24"/>
             </w:rPr>
-            <m:t>g</m:t>
-          </m:r>
-          <m:r>
-            <m:rPr>
-              <m:sty m:val="bi"/>
-            </m:rPr>
-            <w:rPr>
-              <w:rFonts w:ascii="Cambria Math" w:hAnsi="Cambria Math"/>
-              <w:sz w:val="24"/>
-              <w:szCs w:val="24"/>
-            </w:rPr>
-            <m:t xml:space="preserve">(1, </m:t>
+            <m:t xml:space="preserve">g(1, </m:t>
           </m:r>
           <m:d>
             <m:dPr>
@@ -8010,18 +7471,7 @@
                   <w:sz w:val="24"/>
                   <w:szCs w:val="24"/>
                 </w:rPr>
-                <m:t>2</m:t>
-              </m:r>
-              <m:r>
-                <m:rPr>
-                  <m:sty m:val="bi"/>
-                </m:rPr>
-                <w:rPr>
-                  <w:rFonts w:ascii="Cambria Math" w:hAnsi="Cambria Math"/>
-                  <w:sz w:val="24"/>
-                  <w:szCs w:val="24"/>
-                </w:rPr>
-                <m:t>, 3,4, 5, 6, 7</m:t>
+                <m:t>2, 3,4, 5, 6, 7</m:t>
               </m:r>
             </m:e>
           </m:d>
@@ -8059,18 +7509,7 @@
                   <w:sz w:val="24"/>
                   <w:szCs w:val="24"/>
                 </w:rPr>
-                <m:t>1,</m:t>
-              </m:r>
-              <m:r>
-                <m:rPr>
-                  <m:sty m:val="bi"/>
-                </m:rPr>
-                <w:rPr>
-                  <w:rFonts w:ascii="Cambria Math" w:hAnsi="Cambria Math"/>
-                  <w:sz w:val="24"/>
-                  <w:szCs w:val="24"/>
-                </w:rPr>
-                <m:t>5</m:t>
+                <m:t>1,5</m:t>
               </m:r>
             </m:e>
           </m:d>
@@ -8108,18 +7547,7 @@
                   <w:sz w:val="24"/>
                   <w:szCs w:val="24"/>
                 </w:rPr>
-                <m:t>5</m:t>
-              </m:r>
-              <m:r>
-                <m:rPr>
-                  <m:sty m:val="bi"/>
-                </m:rPr>
-                <w:rPr>
-                  <w:rFonts w:ascii="Cambria Math" w:hAnsi="Cambria Math"/>
-                  <w:sz w:val="24"/>
-                  <w:szCs w:val="24"/>
-                </w:rPr>
-                <m:t xml:space="preserve">, </m:t>
+                <m:t xml:space="preserve">5, </m:t>
               </m:r>
               <m:d>
                 <m:dPr>
@@ -8146,18 +7574,7 @@
                       <w:sz w:val="24"/>
                       <w:szCs w:val="24"/>
                     </w:rPr>
-                    <m:t xml:space="preserve">2, </m:t>
-                  </m:r>
-                  <m:r>
-                    <m:rPr>
-                      <m:sty m:val="bi"/>
-                    </m:rPr>
-                    <w:rPr>
-                      <w:rFonts w:ascii="Cambria Math" w:hAnsi="Cambria Math"/>
-                      <w:sz w:val="24"/>
-                      <w:szCs w:val="24"/>
-                    </w:rPr>
-                    <m:t>3, 4, 6, 7</m:t>
+                    <m:t>2, 3, 4, 6, 7</m:t>
                   </m:r>
                 </m:e>
               </m:d>
@@ -8203,18 +7620,7 @@
               <w:sz w:val="24"/>
               <w:szCs w:val="24"/>
             </w:rPr>
-            <m:t>g</m:t>
-          </m:r>
-          <m:r>
-            <m:rPr>
-              <m:sty m:val="bi"/>
-            </m:rPr>
-            <w:rPr>
-              <w:rFonts w:ascii="Cambria Math" w:hAnsi="Cambria Math"/>
-              <w:sz w:val="24"/>
-              <w:szCs w:val="24"/>
-            </w:rPr>
-            <m:t xml:space="preserve">(1, </m:t>
+            <m:t xml:space="preserve">g(1, </m:t>
           </m:r>
           <m:d>
             <m:dPr>
@@ -8241,18 +7647,7 @@
                   <w:sz w:val="24"/>
                   <w:szCs w:val="24"/>
                 </w:rPr>
-                <m:t>2</m:t>
-              </m:r>
-              <m:r>
-                <m:rPr>
-                  <m:sty m:val="bi"/>
-                </m:rPr>
-                <w:rPr>
-                  <w:rFonts w:ascii="Cambria Math" w:hAnsi="Cambria Math"/>
-                  <w:sz w:val="24"/>
-                  <w:szCs w:val="24"/>
-                </w:rPr>
-                <m:t>, 3,4, 5, 6, 7</m:t>
+                <m:t>2, 3,4, 5, 6, 7</m:t>
               </m:r>
             </m:e>
           </m:d>
@@ -8290,18 +7685,7 @@
                   <w:sz w:val="24"/>
                   <w:szCs w:val="24"/>
                 </w:rPr>
-                <m:t>1,</m:t>
-              </m:r>
-              <m:r>
-                <m:rPr>
-                  <m:sty m:val="bi"/>
-                </m:rPr>
-                <w:rPr>
-                  <w:rFonts w:ascii="Cambria Math" w:hAnsi="Cambria Math"/>
-                  <w:sz w:val="24"/>
-                  <w:szCs w:val="24"/>
-                </w:rPr>
-                <m:t>6</m:t>
+                <m:t>1,6</m:t>
               </m:r>
             </m:e>
           </m:d>
@@ -8339,18 +7723,7 @@
                   <w:sz w:val="24"/>
                   <w:szCs w:val="24"/>
                 </w:rPr>
-                <m:t>6</m:t>
-              </m:r>
-              <m:r>
-                <m:rPr>
-                  <m:sty m:val="bi"/>
-                </m:rPr>
-                <w:rPr>
-                  <w:rFonts w:ascii="Cambria Math" w:hAnsi="Cambria Math"/>
-                  <w:sz w:val="24"/>
-                  <w:szCs w:val="24"/>
-                </w:rPr>
-                <m:t xml:space="preserve">, </m:t>
+                <m:t xml:space="preserve">6, </m:t>
               </m:r>
               <m:d>
                 <m:dPr>
@@ -8377,18 +7750,7 @@
                       <w:sz w:val="24"/>
                       <w:szCs w:val="24"/>
                     </w:rPr>
-                    <m:t xml:space="preserve">2, </m:t>
-                  </m:r>
-                  <m:r>
-                    <m:rPr>
-                      <m:sty m:val="bi"/>
-                    </m:rPr>
-                    <w:rPr>
-                      <w:rFonts w:ascii="Cambria Math" w:hAnsi="Cambria Math"/>
-                      <w:sz w:val="24"/>
-                      <w:szCs w:val="24"/>
-                    </w:rPr>
-                    <m:t>3, 4, 5, 7</m:t>
+                    <m:t>2, 3, 4, 5, 7</m:t>
                   </m:r>
                 </m:e>
               </m:d>
@@ -8434,18 +7796,7 @@
               <w:sz w:val="24"/>
               <w:szCs w:val="24"/>
             </w:rPr>
-            <m:t>g</m:t>
-          </m:r>
-          <m:r>
-            <m:rPr>
-              <m:sty m:val="bi"/>
-            </m:rPr>
-            <w:rPr>
-              <w:rFonts w:ascii="Cambria Math" w:hAnsi="Cambria Math"/>
-              <w:sz w:val="24"/>
-              <w:szCs w:val="24"/>
-            </w:rPr>
-            <m:t xml:space="preserve">(1, </m:t>
+            <m:t xml:space="preserve">g(1, </m:t>
           </m:r>
           <m:d>
             <m:dPr>
@@ -8472,18 +7823,7 @@
                   <w:sz w:val="24"/>
                   <w:szCs w:val="24"/>
                 </w:rPr>
-                <m:t>2</m:t>
-              </m:r>
-              <m:r>
-                <m:rPr>
-                  <m:sty m:val="bi"/>
-                </m:rPr>
-                <w:rPr>
-                  <w:rFonts w:ascii="Cambria Math" w:hAnsi="Cambria Math"/>
-                  <w:sz w:val="24"/>
-                  <w:szCs w:val="24"/>
-                </w:rPr>
-                <m:t>, 3,4, 5, 6, 7</m:t>
+                <m:t>2, 3,4, 5, 6, 7</m:t>
               </m:r>
             </m:e>
           </m:d>
@@ -8521,18 +7861,7 @@
                   <w:sz w:val="24"/>
                   <w:szCs w:val="24"/>
                 </w:rPr>
-                <m:t>1,</m:t>
-              </m:r>
-              <m:r>
-                <m:rPr>
-                  <m:sty m:val="bi"/>
-                </m:rPr>
-                <w:rPr>
-                  <w:rFonts w:ascii="Cambria Math" w:hAnsi="Cambria Math"/>
-                  <w:sz w:val="24"/>
-                  <w:szCs w:val="24"/>
-                </w:rPr>
-                <m:t>7</m:t>
+                <m:t>1,7</m:t>
               </m:r>
             </m:e>
           </m:d>
@@ -8570,18 +7899,7 @@
                   <w:sz w:val="24"/>
                   <w:szCs w:val="24"/>
                 </w:rPr>
-                <m:t>7</m:t>
-              </m:r>
-              <m:r>
-                <m:rPr>
-                  <m:sty m:val="bi"/>
-                </m:rPr>
-                <w:rPr>
-                  <w:rFonts w:ascii="Cambria Math" w:hAnsi="Cambria Math"/>
-                  <w:sz w:val="24"/>
-                  <w:szCs w:val="24"/>
-                </w:rPr>
-                <m:t xml:space="preserve">, </m:t>
+                <m:t xml:space="preserve">7, </m:t>
               </m:r>
               <m:d>
                 <m:dPr>
@@ -8608,18 +7926,7 @@
                       <w:sz w:val="24"/>
                       <w:szCs w:val="24"/>
                     </w:rPr>
-                    <m:t xml:space="preserve">2, </m:t>
-                  </m:r>
-                  <m:r>
-                    <m:rPr>
-                      <m:sty m:val="bi"/>
-                    </m:rPr>
-                    <w:rPr>
-                      <w:rFonts w:ascii="Cambria Math" w:hAnsi="Cambria Math"/>
-                      <w:sz w:val="24"/>
-                      <w:szCs w:val="24"/>
-                    </w:rPr>
-                    <m:t>3, 4, 5, 6</m:t>
+                    <m:t>2, 3, 4, 5, 6</m:t>
                   </m:r>
                 </m:e>
               </m:d>
@@ -9085,27 +8392,7 @@
           <w:sz w:val="24"/>
           <w:szCs w:val="24"/>
         </w:rPr>
-        <w:t xml:space="preserve"> </w:t>
-      </w:r>
-      <w:proofErr w:type="spellStart"/>
-      <w:r>
-        <w:rPr>
-          <w:b/>
-          <w:bCs/>
-          <w:sz w:val="24"/>
-          <w:szCs w:val="24"/>
-        </w:rPr>
-        <w:t>i</w:t>
-      </w:r>
-      <w:proofErr w:type="spellEnd"/>
-      <w:r>
-        <w:rPr>
-          <w:b/>
-          <w:bCs/>
-          <w:sz w:val="24"/>
-          <w:szCs w:val="24"/>
-        </w:rPr>
-        <w:t>.</w:t>
+        <w:t xml:space="preserve"> i.</w:t>
       </w:r>
     </w:p>
     <w:p>
@@ -9177,23 +8464,7 @@
             <w:sz w:val="24"/>
             <w:szCs w:val="24"/>
           </w:rPr>
-          <m:t>is</m:t>
-        </m:r>
-        <m:r>
-          <w:rPr>
-            <w:rFonts w:ascii="Cambria Math" w:hAnsi="Cambria Math"/>
-            <w:sz w:val="24"/>
-            <w:szCs w:val="24"/>
-          </w:rPr>
-          <m:t xml:space="preserve"> </m:t>
-        </m:r>
-        <m:r>
-          <w:rPr>
-            <w:rFonts w:ascii="Cambria Math" w:hAnsi="Cambria Math"/>
-            <w:sz w:val="24"/>
-            <w:szCs w:val="24"/>
-          </w:rPr>
-          <m:t xml:space="preserve"> the distance from city</m:t>
+          <m:t>is  the distance from city</m:t>
         </m:r>
         <m:r>
           <m:rPr>
@@ -9303,29 +8574,7 @@
                 <w:sz w:val="24"/>
                 <w:szCs w:val="24"/>
               </w:rPr>
-              <m:t>0</m:t>
-            </m:r>
-            <m:r>
-              <m:rPr>
-                <m:sty m:val="bi"/>
-              </m:rPr>
-              <w:rPr>
-                <w:rFonts w:ascii="Cambria Math" w:hAnsi="Cambria Math"/>
-                <w:sz w:val="24"/>
-                <w:szCs w:val="24"/>
-              </w:rPr>
-              <m:t>,</m:t>
-            </m:r>
-            <m:r>
-              <m:rPr>
-                <m:sty m:val="bi"/>
-              </m:rPr>
-              <w:rPr>
-                <w:rFonts w:ascii="Cambria Math" w:hAnsi="Cambria Math"/>
-                <w:sz w:val="24"/>
-                <w:szCs w:val="24"/>
-              </w:rPr>
-              <m:t>{0}</m:t>
+              <m:t>0,{0}</m:t>
             </m:r>
           </m:e>
         </m:d>
@@ -9387,27 +8636,7 @@
           <w:sz w:val="24"/>
           <w:szCs w:val="24"/>
         </w:rPr>
-        <w:t>(</w:t>
-      </w:r>
-      <w:proofErr w:type="spellStart"/>
-      <w:r>
-        <w:rPr>
-          <w:b/>
-          <w:bCs/>
-          <w:sz w:val="24"/>
-          <w:szCs w:val="24"/>
-        </w:rPr>
-        <w:t>i</w:t>
-      </w:r>
-      <w:proofErr w:type="spellEnd"/>
-      <w:r>
-        <w:rPr>
-          <w:b/>
-          <w:bCs/>
-          <w:sz w:val="24"/>
-          <w:szCs w:val="24"/>
-        </w:rPr>
-        <w:t xml:space="preserve"> = 0).</w:t>
+        <w:t>(i = 0).</w:t>
       </w:r>
     </w:p>
     <w:p>

</xml_diff>